<commit_message>
Refactor geospatial modules and improve code documentation
</commit_message>
<xml_diff>
--- a/paper/开题报告.docx
+++ b/paper/开题报告.docx
@@ -134,7 +134,7 @@
           </mc:Choice>
           <mc:Fallback>
             <w:pict>
-              <v:line w14:anchorId="2D4BE8C5" id="直线 2" o:spid="_x0000_s1026" style="position:absolute;left:0;text-align:left;z-index:251659264;visibility:visible;mso-wrap-style:square;mso-wrap-distance-left:9pt;mso-wrap-distance-top:0;mso-wrap-distance-right:9pt;mso-wrap-distance-bottom:0;mso-position-horizontal:absolute;mso-position-horizontal-relative:text;mso-position-vertical:absolute;mso-position-vertical-relative:text" from="90pt,23.4pt" to="351pt,23.4pt" o:gfxdata="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"/>
+              <v:line w14:anchorId="20C2485F" id="直线 2" o:spid="_x0000_s1026" style="position:absolute;left:0;text-align:left;z-index:251659264;visibility:visible;mso-wrap-style:square;mso-wrap-distance-left:9pt;mso-wrap-distance-top:0;mso-wrap-distance-right:9pt;mso-wrap-distance-bottom:0;mso-position-horizontal:absolute;mso-position-horizontal-relative:text;mso-position-vertical:absolute;mso-position-vertical-relative:text" from="90pt,23.4pt" to="351pt,23.4pt" o:gfxdata="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"/>
             </w:pict>
           </mc:Fallback>
         </mc:AlternateContent>
@@ -234,7 +234,7 @@
           </mc:Choice>
           <mc:Fallback>
             <w:pict>
-              <v:line w14:anchorId="0B43E9A2" id="直线 3" o:spid="_x0000_s1026" style="position:absolute;left:0;text-align:left;z-index:251660288;visibility:visible;mso-wrap-style:square;mso-wrap-distance-left:9pt;mso-wrap-distance-top:0;mso-wrap-distance-right:9pt;mso-wrap-distance-bottom:0;mso-position-horizontal:absolute;mso-position-horizontal-relative:text;mso-position-vertical:absolute;mso-position-vertical-relative:text" from="90pt,7.8pt" to="351pt,7.8pt" o:gfxdata="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"/>
+              <v:line w14:anchorId="6E0B3171" id="直线 3" o:spid="_x0000_s1026" style="position:absolute;left:0;text-align:left;z-index:251660288;visibility:visible;mso-wrap-style:square;mso-wrap-distance-left:9pt;mso-wrap-distance-top:0;mso-wrap-distance-right:9pt;mso-wrap-distance-bottom:0;mso-position-horizontal:absolute;mso-position-horizontal-relative:text;mso-position-vertical:absolute;mso-position-vertical-relative:text" from="90pt,7.8pt" to="351pt,7.8pt" o:gfxdata="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"/>
             </w:pict>
           </mc:Fallback>
         </mc:AlternateContent>
@@ -1425,7 +1425,7 @@
                 <w:rFonts w:hint="eastAsia"/>
                 <w:sz w:val="28"/>
               </w:rPr>
-              <w:t>依托现代浏览器的诸多技术特性，开发与之相适应的地理信息系统核心功能模块，并研究一种异于桌面端地理信息系统的技术路线。</w:t>
+              <w:t>依托现代浏览器的诸多技术特性，开发与之相适应的地理信息系统核心功能模块，研究一种异于桌面端地理信息系统的技术路线。</w:t>
             </w:r>
           </w:p>
           <w:p>
@@ -1648,7 +1648,39 @@
                 <w:rFonts w:hint="eastAsia"/>
                 <w:szCs w:val="21"/>
               </w:rPr>
-              <w:t xml:space="preserve"> TypeScript </w:t>
+              <w:t xml:space="preserve"> TypeScript</w:t>
+            </w:r>
+            <w:r>
+              <w:rPr>
+                <w:sz w:val="24"/>
+                <w:szCs w:val="20"/>
+                <w:vertAlign w:val="superscript"/>
+              </w:rPr>
+              <w:t>[</w:t>
+            </w:r>
+            <w:r>
+              <w:rPr>
+                <w:rFonts w:hint="eastAsia"/>
+                <w:sz w:val="24"/>
+                <w:szCs w:val="20"/>
+                <w:vertAlign w:val="superscript"/>
+              </w:rPr>
+              <w:t>9</w:t>
+            </w:r>
+            <w:r>
+              <w:rPr>
+                <w:sz w:val="24"/>
+                <w:szCs w:val="20"/>
+                <w:vertAlign w:val="superscript"/>
+              </w:rPr>
+              <w:t>]</w:t>
+            </w:r>
+            <w:r>
+              <w:rPr>
+                <w:rFonts w:hint="eastAsia"/>
+                <w:szCs w:val="21"/>
+              </w:rPr>
+              <w:t xml:space="preserve"> </w:t>
             </w:r>
             <w:r>
               <w:rPr>
@@ -2552,7 +2584,39 @@
                 <w:rFonts w:hint="eastAsia"/>
                 <w:szCs w:val="21"/>
               </w:rPr>
-              <w:t>整合与集成：将上述所有内容集成到一个网站中，用户可以查阅代码文档、查看源代码、自行编写地理信息处理脚本等，最终实现一个功能丰富的基于浏览器的地理信息系统技术社区。</w:t>
+              <w:t>整合与集成：将上述所有内容集成到一个网站中</w:t>
+            </w:r>
+            <w:r>
+              <w:rPr>
+                <w:sz w:val="24"/>
+                <w:szCs w:val="20"/>
+                <w:vertAlign w:val="superscript"/>
+              </w:rPr>
+              <w:t>[</w:t>
+            </w:r>
+            <w:r>
+              <w:rPr>
+                <w:rFonts w:hint="eastAsia"/>
+                <w:sz w:val="24"/>
+                <w:szCs w:val="20"/>
+                <w:vertAlign w:val="superscript"/>
+              </w:rPr>
+              <w:t>1</w:t>
+            </w:r>
+            <w:r>
+              <w:rPr>
+                <w:sz w:val="24"/>
+                <w:szCs w:val="20"/>
+                <w:vertAlign w:val="superscript"/>
+              </w:rPr>
+              <w:t>]</w:t>
+            </w:r>
+            <w:r>
+              <w:rPr>
+                <w:rFonts w:hint="eastAsia"/>
+                <w:szCs w:val="21"/>
+              </w:rPr>
+              <w:t>，用户可以查阅代码文档、查看源代码、自行编写地理信息处理脚本等，最终实现一个功能丰富的基于浏览器的地理信息系统技术社区。</w:t>
             </w:r>
           </w:p>
           <w:p>
@@ -7608,7 +7672,6 @@
             <w:pPr>
               <w:ind w:left="865"/>
               <w:rPr>
-                <w:rFonts w:hint="eastAsia"/>
                 <w:szCs w:val="21"/>
               </w:rPr>
             </w:pPr>
@@ -8033,7 +8096,6 @@
             <w:pPr>
               <w:ind w:left="845"/>
               <w:rPr>
-                <w:rFonts w:hint="eastAsia"/>
                 <w:szCs w:val="21"/>
               </w:rPr>
             </w:pPr>
@@ -8320,7 +8382,6 @@
               <w:pStyle w:val="a8"/>
               <w:ind w:left="425" w:firstLineChars="0" w:firstLine="0"/>
               <w:rPr>
-                <w:rFonts w:hint="eastAsia"/>
                 <w:szCs w:val="21"/>
               </w:rPr>
             </w:pPr>
@@ -8330,7 +8391,6 @@
               <w:pStyle w:val="a8"/>
               <w:ind w:left="425" w:firstLineChars="0" w:firstLine="0"/>
               <w:rPr>
-                <w:rFonts w:hint="eastAsia"/>
                 <w:szCs w:val="21"/>
               </w:rPr>
             </w:pPr>
@@ -8498,7 +8558,6 @@
               <w:pStyle w:val="a8"/>
               <w:ind w:left="425" w:firstLineChars="0" w:firstLine="0"/>
               <w:rPr>
-                <w:rFonts w:hint="eastAsia"/>
                 <w:szCs w:val="21"/>
               </w:rPr>
             </w:pPr>
@@ -9018,10 +9077,404 @@
           </w:p>
           <w:p>
             <w:pPr>
-              <w:rPr>
-                <w:szCs w:val="21"/>
-              </w:rPr>
-            </w:pPr>
+              <w:pStyle w:val="a8"/>
+              <w:numPr>
+                <w:ilvl w:val="0"/>
+                <w:numId w:val="27"/>
+              </w:numPr>
+              <w:ind w:firstLineChars="0"/>
+              <w:rPr>
+                <w:szCs w:val="21"/>
+              </w:rPr>
+            </w:pPr>
+            <w:r>
+              <w:rPr>
+                <w:rFonts w:hint="eastAsia"/>
+                <w:b/>
+                <w:bCs/>
+                <w:szCs w:val="21"/>
+              </w:rPr>
+              <w:t>兼容</w:t>
+            </w:r>
+            <w:r>
+              <w:rPr>
+                <w:rFonts w:hint="eastAsia"/>
+                <w:b/>
+                <w:bCs/>
+                <w:szCs w:val="21"/>
+              </w:rPr>
+              <w:t xml:space="preserve"> Node.js</w:t>
+            </w:r>
+            <w:r>
+              <w:rPr>
+                <w:rFonts w:hint="eastAsia"/>
+                <w:szCs w:val="21"/>
+              </w:rPr>
+              <w:t xml:space="preserve"> : </w:t>
+            </w:r>
+            <w:r>
+              <w:rPr>
+                <w:rFonts w:hint="eastAsia"/>
+                <w:szCs w:val="21"/>
+              </w:rPr>
+              <w:t>在浏览器端编写的代码也可以兼容</w:t>
+            </w:r>
+            <w:r>
+              <w:rPr>
+                <w:rFonts w:hint="eastAsia"/>
+                <w:szCs w:val="21"/>
+              </w:rPr>
+              <w:t xml:space="preserve"> Node.js </w:t>
+            </w:r>
+            <w:r>
+              <w:rPr>
+                <w:rFonts w:hint="eastAsia"/>
+                <w:szCs w:val="21"/>
+              </w:rPr>
+              <w:t>，也就是说在浏览器中编写好的代码也可以投放到后端性能更加强大的环境中运行。依照这种发展思路，我们首先为浏览器编写符合业界规范，高效合理的代码库，在产品影响力逐步扩大社区逐步壮大，就可以考虑基于</w:t>
+            </w:r>
+            <w:r>
+              <w:rPr>
+                <w:rFonts w:hint="eastAsia"/>
+                <w:szCs w:val="21"/>
+              </w:rPr>
+              <w:t xml:space="preserve"> Node.js </w:t>
+            </w:r>
+            <w:r>
+              <w:rPr>
+                <w:rFonts w:hint="eastAsia"/>
+                <w:szCs w:val="21"/>
+              </w:rPr>
+              <w:t>的种种技术特性在保证兼容前端接口，延续设计思路的情况下开发服务端算法以解决更加复杂的大型空间分析问题。</w:t>
+            </w:r>
+          </w:p>
+          <w:p>
+            <w:pPr>
+              <w:pStyle w:val="a8"/>
+              <w:numPr>
+                <w:ilvl w:val="0"/>
+                <w:numId w:val="27"/>
+              </w:numPr>
+              <w:ind w:firstLineChars="0"/>
+              <w:rPr>
+                <w:szCs w:val="21"/>
+              </w:rPr>
+            </w:pPr>
+            <w:r>
+              <w:rPr>
+                <w:rFonts w:hint="eastAsia"/>
+                <w:b/>
+                <w:bCs/>
+                <w:szCs w:val="21"/>
+              </w:rPr>
+              <w:t>浏览器</w:t>
+            </w:r>
+            <w:proofErr w:type="gramStart"/>
+            <w:r>
+              <w:rPr>
+                <w:rFonts w:hint="eastAsia"/>
+                <w:b/>
+                <w:bCs/>
+                <w:szCs w:val="21"/>
+              </w:rPr>
+              <w:t>端缺乏</w:t>
+            </w:r>
+            <w:proofErr w:type="gramEnd"/>
+            <w:r>
+              <w:rPr>
+                <w:rFonts w:hint="eastAsia"/>
+                <w:b/>
+                <w:bCs/>
+                <w:szCs w:val="21"/>
+              </w:rPr>
+              <w:t>综合性地理信息系统核心库</w:t>
+            </w:r>
+            <w:r>
+              <w:rPr>
+                <w:rFonts w:hint="eastAsia"/>
+                <w:szCs w:val="21"/>
+              </w:rPr>
+              <w:t>：目前浏览器</w:t>
+            </w:r>
+            <w:proofErr w:type="gramStart"/>
+            <w:r>
+              <w:rPr>
+                <w:rFonts w:hint="eastAsia"/>
+                <w:szCs w:val="21"/>
+              </w:rPr>
+              <w:t>端较为</w:t>
+            </w:r>
+            <w:proofErr w:type="gramEnd"/>
+            <w:r>
+              <w:rPr>
+                <w:rFonts w:hint="eastAsia"/>
+                <w:szCs w:val="21"/>
+              </w:rPr>
+              <w:t>成熟的是地图显示服务软件，如谷歌地图、百度地图及</w:t>
+            </w:r>
+            <w:r>
+              <w:rPr>
+                <w:rFonts w:hint="eastAsia"/>
+                <w:szCs w:val="21"/>
+              </w:rPr>
+              <w:t>Leaflet.js</w:t>
+            </w:r>
+            <w:r>
+              <w:rPr>
+                <w:rFonts w:hint="eastAsia"/>
+                <w:szCs w:val="21"/>
+              </w:rPr>
+              <w:t>框架等。文件存取、在线编辑、空间分析等较为复杂的功能却没有一个统一的综合性库，用户想要进一步构建更加复杂的功能就只能调用甚至购买地理数据服务商的接口。</w:t>
+            </w:r>
+            <w:r>
+              <w:rPr>
+                <w:rFonts w:hint="eastAsia"/>
+                <w:szCs w:val="21"/>
+              </w:rPr>
+              <w:t>其实，</w:t>
+            </w:r>
+            <w:r>
+              <w:rPr>
+                <w:rFonts w:hint="eastAsia"/>
+                <w:szCs w:val="21"/>
+              </w:rPr>
+              <w:t>一部分较为简单的问题可以尝试在浏览器中直接解决，而不必调用后端接口。</w:t>
+            </w:r>
+            <w:r>
+              <w:rPr>
+                <w:rFonts w:hint="eastAsia"/>
+                <w:szCs w:val="21"/>
+              </w:rPr>
+              <w:t>现在</w:t>
+            </w:r>
+            <w:r>
+              <w:rPr>
+                <w:rFonts w:hint="eastAsia"/>
+                <w:szCs w:val="21"/>
+              </w:rPr>
+              <w:t>也有一些使用</w:t>
+            </w:r>
+            <w:r>
+              <w:rPr>
+                <w:rFonts w:hint="eastAsia"/>
+                <w:szCs w:val="21"/>
+              </w:rPr>
+              <w:t xml:space="preserve"> JavaScript </w:t>
+            </w:r>
+            <w:r>
+              <w:rPr>
+                <w:rFonts w:hint="eastAsia"/>
+                <w:szCs w:val="21"/>
+              </w:rPr>
+              <w:t>语言编写的空间分析库，譬如</w:t>
+            </w:r>
+            <w:r>
+              <w:rPr>
+                <w:rFonts w:hint="eastAsia"/>
+                <w:szCs w:val="21"/>
+              </w:rPr>
+              <w:t xml:space="preserve"> D3.js</w:t>
+            </w:r>
+            <w:r>
+              <w:rPr>
+                <w:sz w:val="24"/>
+                <w:szCs w:val="20"/>
+                <w:vertAlign w:val="superscript"/>
+              </w:rPr>
+              <w:t>[</w:t>
+            </w:r>
+            <w:r>
+              <w:rPr>
+                <w:rFonts w:hint="eastAsia"/>
+                <w:sz w:val="24"/>
+                <w:szCs w:val="20"/>
+                <w:vertAlign w:val="superscript"/>
+              </w:rPr>
+              <w:t>7</w:t>
+            </w:r>
+            <w:r>
+              <w:rPr>
+                <w:sz w:val="24"/>
+                <w:szCs w:val="20"/>
+                <w:vertAlign w:val="superscript"/>
+              </w:rPr>
+              <w:t>]</w:t>
+            </w:r>
+            <w:r>
+              <w:rPr>
+                <w:rFonts w:hint="eastAsia"/>
+                <w:szCs w:val="21"/>
+              </w:rPr>
+              <w:t xml:space="preserve"> </w:t>
+            </w:r>
+            <w:r>
+              <w:rPr>
+                <w:rFonts w:hint="eastAsia"/>
+                <w:szCs w:val="21"/>
+              </w:rPr>
+              <w:t>中的</w:t>
+            </w:r>
+            <w:r>
+              <w:rPr>
+                <w:rFonts w:hint="eastAsia"/>
+                <w:szCs w:val="21"/>
+              </w:rPr>
+              <w:t xml:space="preserve"> Geo </w:t>
+            </w:r>
+            <w:r>
+              <w:rPr>
+                <w:rFonts w:hint="eastAsia"/>
+                <w:szCs w:val="21"/>
+              </w:rPr>
+              <w:t>模块及</w:t>
+            </w:r>
+            <w:r>
+              <w:rPr>
+                <w:rFonts w:hint="eastAsia"/>
+                <w:szCs w:val="21"/>
+              </w:rPr>
+              <w:t xml:space="preserve"> Turf.js</w:t>
+            </w:r>
+            <w:r>
+              <w:rPr>
+                <w:sz w:val="24"/>
+                <w:szCs w:val="20"/>
+                <w:vertAlign w:val="superscript"/>
+              </w:rPr>
+              <w:t>[</w:t>
+            </w:r>
+            <w:r>
+              <w:rPr>
+                <w:rFonts w:hint="eastAsia"/>
+                <w:sz w:val="24"/>
+                <w:szCs w:val="20"/>
+                <w:vertAlign w:val="superscript"/>
+              </w:rPr>
+              <w:t>8</w:t>
+            </w:r>
+            <w:r>
+              <w:rPr>
+                <w:sz w:val="24"/>
+                <w:szCs w:val="20"/>
+                <w:vertAlign w:val="superscript"/>
+              </w:rPr>
+              <w:t>]</w:t>
+            </w:r>
+            <w:r>
+              <w:rPr>
+                <w:rFonts w:hint="eastAsia"/>
+                <w:szCs w:val="21"/>
+              </w:rPr>
+              <w:t xml:space="preserve"> </w:t>
+            </w:r>
+            <w:r>
+              <w:rPr>
+                <w:rFonts w:hint="eastAsia"/>
+                <w:szCs w:val="21"/>
+              </w:rPr>
+              <w:t>等，但是这些</w:t>
+            </w:r>
+            <w:proofErr w:type="gramStart"/>
+            <w:r>
+              <w:rPr>
+                <w:rFonts w:hint="eastAsia"/>
+                <w:szCs w:val="21"/>
+              </w:rPr>
+              <w:t>库提供</w:t>
+            </w:r>
+            <w:proofErr w:type="gramEnd"/>
+            <w:r>
+              <w:rPr>
+                <w:rFonts w:hint="eastAsia"/>
+                <w:szCs w:val="21"/>
+              </w:rPr>
+              <w:t>的算法都十分底层，考虑到一部分开发者可能只是一般的计算机从业者，并不了解地理信息系统，使用这些底层算法库编写算法再封装适配到上文提到的地图显示软件会是一个十分痛苦的过程。</w:t>
+            </w:r>
+          </w:p>
+          <w:p>
+            <w:pPr>
+              <w:pStyle w:val="a8"/>
+              <w:numPr>
+                <w:ilvl w:val="0"/>
+                <w:numId w:val="27"/>
+              </w:numPr>
+              <w:ind w:firstLineChars="0"/>
+              <w:rPr>
+                <w:szCs w:val="21"/>
+              </w:rPr>
+            </w:pPr>
+            <w:r>
+              <w:rPr>
+                <w:rFonts w:hint="eastAsia"/>
+                <w:b/>
+                <w:bCs/>
+                <w:szCs w:val="21"/>
+              </w:rPr>
+              <w:t>浏览器端编写空间数据处理算法缺乏一款好用的代码编辑器</w:t>
+            </w:r>
+            <w:r>
+              <w:rPr>
+                <w:rFonts w:hint="eastAsia"/>
+                <w:szCs w:val="21"/>
+              </w:rPr>
+              <w:t>：谷歌地球引擎提供的</w:t>
+            </w:r>
+            <w:r>
+              <w:rPr>
+                <w:rFonts w:hint="eastAsia"/>
+                <w:szCs w:val="21"/>
+              </w:rPr>
+              <w:t xml:space="preserve"> Playground Editor </w:t>
+            </w:r>
+            <w:r>
+              <w:rPr>
+                <w:rFonts w:hint="eastAsia"/>
+                <w:szCs w:val="21"/>
+              </w:rPr>
+              <w:t>支持使用</w:t>
+            </w:r>
+            <w:r>
+              <w:rPr>
+                <w:rFonts w:hint="eastAsia"/>
+                <w:szCs w:val="21"/>
+              </w:rPr>
+              <w:t xml:space="preserve"> JavaScript </w:t>
+            </w:r>
+            <w:r>
+              <w:rPr>
+                <w:rFonts w:hint="eastAsia"/>
+                <w:szCs w:val="21"/>
+              </w:rPr>
+              <w:t>和</w:t>
+            </w:r>
+            <w:r>
+              <w:rPr>
+                <w:rFonts w:hint="eastAsia"/>
+                <w:szCs w:val="21"/>
+              </w:rPr>
+              <w:t xml:space="preserve"> Python </w:t>
+            </w:r>
+            <w:r>
+              <w:rPr>
+                <w:rFonts w:hint="eastAsia"/>
+                <w:szCs w:val="21"/>
+              </w:rPr>
+              <w:t>语言编写处理脚本。该平台会预先将客户端软件包导入代码开发环境，用户根据文档网站中给出的接口函数名编写数据处理代码。然而，该平台并不提供代码智能提示、自动补全等特性，用户只能依靠查阅文档拼写出完整的函数名，开发体验一般。另外，对于非专业用户，函数式编程</w:t>
+            </w:r>
+            <w:r>
+              <w:rPr>
+                <w:rFonts w:hint="eastAsia"/>
+                <w:szCs w:val="21"/>
+              </w:rPr>
+              <w:t>也</w:t>
+            </w:r>
+            <w:r>
+              <w:rPr>
+                <w:rFonts w:hint="eastAsia"/>
+                <w:szCs w:val="21"/>
+              </w:rPr>
+              <w:t>是一个较大的门槛。</w:t>
+            </w:r>
           </w:p>
         </w:tc>
       </w:tr>
@@ -9055,10 +9508,381 @@
           </w:p>
           <w:p>
             <w:pPr>
-              <w:rPr>
-                <w:szCs w:val="21"/>
-              </w:rPr>
-            </w:pPr>
+              <w:pStyle w:val="a8"/>
+              <w:numPr>
+                <w:ilvl w:val="0"/>
+                <w:numId w:val="28"/>
+              </w:numPr>
+              <w:ind w:firstLineChars="0"/>
+              <w:rPr>
+                <w:szCs w:val="21"/>
+              </w:rPr>
+            </w:pPr>
+            <w:r>
+              <w:rPr>
+                <w:rFonts w:hint="eastAsia"/>
+                <w:b/>
+                <w:bCs/>
+                <w:szCs w:val="21"/>
+              </w:rPr>
+              <w:t>创造性借鉴其他领域内的成熟软件</w:t>
+            </w:r>
+            <w:r>
+              <w:rPr>
+                <w:rFonts w:hint="eastAsia"/>
+                <w:szCs w:val="21"/>
+              </w:rPr>
+              <w:t>：</w:t>
+            </w:r>
+          </w:p>
+          <w:p>
+            <w:pPr>
+              <w:pStyle w:val="a8"/>
+              <w:numPr>
+                <w:ilvl w:val="1"/>
+                <w:numId w:val="30"/>
+              </w:numPr>
+              <w:ind w:firstLineChars="0"/>
+              <w:rPr>
+                <w:szCs w:val="21"/>
+              </w:rPr>
+            </w:pPr>
+            <w:r>
+              <w:rPr>
+                <w:rFonts w:hint="eastAsia"/>
+                <w:szCs w:val="21"/>
+              </w:rPr>
+              <w:t>代码编辑器可以借鉴同样是基于浏览器开发的</w:t>
+            </w:r>
+            <w:r>
+              <w:rPr>
+                <w:rFonts w:hint="eastAsia"/>
+                <w:szCs w:val="21"/>
+              </w:rPr>
+              <w:t xml:space="preserve"> </w:t>
+            </w:r>
+            <w:proofErr w:type="spellStart"/>
+            <w:r>
+              <w:rPr>
+                <w:rFonts w:hint="eastAsia"/>
+                <w:szCs w:val="21"/>
+              </w:rPr>
+              <w:t>VSCode</w:t>
+            </w:r>
+            <w:proofErr w:type="spellEnd"/>
+            <w:r>
+              <w:rPr>
+                <w:rFonts w:hint="eastAsia"/>
+                <w:szCs w:val="21"/>
+              </w:rPr>
+              <w:t xml:space="preserve"> </w:t>
+            </w:r>
+            <w:r>
+              <w:rPr>
+                <w:rFonts w:hint="eastAsia"/>
+                <w:szCs w:val="21"/>
+              </w:rPr>
+              <w:t>软件的诸多特性，例如代码自动补全、智能提示等</w:t>
+            </w:r>
+            <w:r>
+              <w:rPr>
+                <w:rFonts w:hint="eastAsia"/>
+                <w:szCs w:val="21"/>
+              </w:rPr>
+              <w:t>。也可以直接在官方提供的开源代码编辑器</w:t>
+            </w:r>
+            <w:r>
+              <w:rPr>
+                <w:rFonts w:hint="eastAsia"/>
+                <w:szCs w:val="21"/>
+              </w:rPr>
+              <w:t xml:space="preserve"> Monaco Editor</w:t>
+            </w:r>
+            <w:r>
+              <w:rPr>
+                <w:sz w:val="24"/>
+                <w:szCs w:val="20"/>
+                <w:vertAlign w:val="superscript"/>
+              </w:rPr>
+              <w:t>[</w:t>
+            </w:r>
+            <w:r>
+              <w:rPr>
+                <w:rFonts w:hint="eastAsia"/>
+                <w:sz w:val="24"/>
+                <w:szCs w:val="20"/>
+                <w:vertAlign w:val="superscript"/>
+              </w:rPr>
+              <w:t>10</w:t>
+            </w:r>
+            <w:r>
+              <w:rPr>
+                <w:sz w:val="24"/>
+                <w:szCs w:val="20"/>
+                <w:vertAlign w:val="superscript"/>
+              </w:rPr>
+              <w:t>]</w:t>
+            </w:r>
+            <w:r>
+              <w:rPr>
+                <w:rFonts w:hint="eastAsia"/>
+                <w:szCs w:val="21"/>
+              </w:rPr>
+              <w:t xml:space="preserve"> </w:t>
+            </w:r>
+            <w:r>
+              <w:rPr>
+                <w:rFonts w:hint="eastAsia"/>
+                <w:szCs w:val="21"/>
+              </w:rPr>
+              <w:t>的基础上做二次开发。</w:t>
+            </w:r>
+          </w:p>
+          <w:p>
+            <w:pPr>
+              <w:pStyle w:val="a8"/>
+              <w:numPr>
+                <w:ilvl w:val="1"/>
+                <w:numId w:val="30"/>
+              </w:numPr>
+              <w:ind w:firstLineChars="0"/>
+              <w:rPr>
+                <w:szCs w:val="21"/>
+              </w:rPr>
+            </w:pPr>
+            <w:r>
+              <w:rPr>
+                <w:rFonts w:hint="eastAsia"/>
+                <w:szCs w:val="21"/>
+              </w:rPr>
+              <w:t>交互式代码编辑器则可以参照</w:t>
+            </w:r>
+            <w:r>
+              <w:rPr>
+                <w:rFonts w:hint="eastAsia"/>
+                <w:szCs w:val="21"/>
+              </w:rPr>
+              <w:t xml:space="preserve"> Blender </w:t>
+            </w:r>
+            <w:r>
+              <w:rPr>
+                <w:rFonts w:hint="eastAsia"/>
+                <w:szCs w:val="21"/>
+              </w:rPr>
+              <w:t>软件节点编辑器的设计思路；</w:t>
+            </w:r>
+          </w:p>
+          <w:p>
+            <w:pPr>
+              <w:pStyle w:val="a8"/>
+              <w:numPr>
+                <w:ilvl w:val="1"/>
+                <w:numId w:val="30"/>
+              </w:numPr>
+              <w:ind w:firstLineChars="0"/>
+              <w:rPr>
+                <w:szCs w:val="21"/>
+              </w:rPr>
+            </w:pPr>
+            <w:r>
+              <w:rPr>
+                <w:rFonts w:hint="eastAsia"/>
+                <w:szCs w:val="21"/>
+              </w:rPr>
+              <w:t>地理</w:t>
+            </w:r>
+            <w:r>
+              <w:rPr>
+                <w:rFonts w:hint="eastAsia"/>
+                <w:szCs w:val="21"/>
+              </w:rPr>
+              <w:t>几何数据编辑</w:t>
+            </w:r>
+            <w:r>
+              <w:rPr>
+                <w:rFonts w:hint="eastAsia"/>
+                <w:szCs w:val="21"/>
+              </w:rPr>
+              <w:t>器</w:t>
+            </w:r>
+            <w:r>
+              <w:rPr>
+                <w:rFonts w:hint="eastAsia"/>
+                <w:szCs w:val="21"/>
+              </w:rPr>
+              <w:t>的实现</w:t>
+            </w:r>
+            <w:r>
+              <w:rPr>
+                <w:rFonts w:hint="eastAsia"/>
+                <w:szCs w:val="21"/>
+              </w:rPr>
+              <w:t>可以借鉴已有的前端</w:t>
+            </w:r>
+            <w:r>
+              <w:rPr>
+                <w:rFonts w:hint="eastAsia"/>
+                <w:szCs w:val="21"/>
+              </w:rPr>
+              <w:t xml:space="preserve"> CAD </w:t>
+            </w:r>
+            <w:r>
+              <w:rPr>
+                <w:rFonts w:hint="eastAsia"/>
+                <w:szCs w:val="21"/>
+              </w:rPr>
+              <w:t>编辑器；</w:t>
+            </w:r>
+          </w:p>
+          <w:p>
+            <w:pPr>
+              <w:pStyle w:val="a8"/>
+              <w:numPr>
+                <w:ilvl w:val="1"/>
+                <w:numId w:val="30"/>
+              </w:numPr>
+              <w:ind w:firstLineChars="0"/>
+              <w:rPr>
+                <w:szCs w:val="21"/>
+              </w:rPr>
+            </w:pPr>
+            <w:r>
+              <w:rPr>
+                <w:rFonts w:hint="eastAsia"/>
+                <w:szCs w:val="21"/>
+              </w:rPr>
+              <w:t>地图投影部分可以参考</w:t>
+            </w:r>
+            <w:r>
+              <w:rPr>
+                <w:rFonts w:hint="eastAsia"/>
+                <w:szCs w:val="21"/>
+              </w:rPr>
+              <w:t xml:space="preserve"> Leaflet.js </w:t>
+            </w:r>
+            <w:r>
+              <w:rPr>
+                <w:rFonts w:hint="eastAsia"/>
+                <w:szCs w:val="21"/>
+              </w:rPr>
+              <w:t>的</w:t>
+            </w:r>
+            <w:r>
+              <w:rPr>
+                <w:rFonts w:hint="eastAsia"/>
+                <w:szCs w:val="21"/>
+              </w:rPr>
+              <w:t xml:space="preserve"> </w:t>
+            </w:r>
+            <w:proofErr w:type="spellStart"/>
+            <w:r>
+              <w:rPr>
+                <w:rFonts w:hint="eastAsia"/>
+                <w:szCs w:val="21"/>
+              </w:rPr>
+              <w:t>crs</w:t>
+            </w:r>
+            <w:proofErr w:type="spellEnd"/>
+            <w:r>
+              <w:rPr>
+                <w:rFonts w:hint="eastAsia"/>
+                <w:szCs w:val="21"/>
+              </w:rPr>
+              <w:t xml:space="preserve"> </w:t>
+            </w:r>
+            <w:r>
+              <w:rPr>
+                <w:rFonts w:hint="eastAsia"/>
+                <w:szCs w:val="21"/>
+              </w:rPr>
+              <w:t>模块，</w:t>
+            </w:r>
+            <w:r>
+              <w:rPr>
+                <w:rFonts w:hint="eastAsia"/>
+                <w:szCs w:val="21"/>
+              </w:rPr>
+              <w:t xml:space="preserve">Leaflet.js </w:t>
+            </w:r>
+            <w:r>
+              <w:rPr>
+                <w:rFonts w:hint="eastAsia"/>
+                <w:szCs w:val="21"/>
+              </w:rPr>
+              <w:t>的这部代码简洁、功能强大、拓展性强。</w:t>
+            </w:r>
+          </w:p>
+          <w:p>
+            <w:pPr>
+              <w:pStyle w:val="a8"/>
+              <w:numPr>
+                <w:ilvl w:val="0"/>
+                <w:numId w:val="28"/>
+              </w:numPr>
+              <w:ind w:firstLineChars="0"/>
+              <w:rPr>
+                <w:szCs w:val="21"/>
+              </w:rPr>
+            </w:pPr>
+            <w:r>
+              <w:rPr>
+                <w:rFonts w:hint="eastAsia"/>
+                <w:b/>
+                <w:bCs/>
+                <w:szCs w:val="21"/>
+              </w:rPr>
+              <w:t>分析现有软件</w:t>
+            </w:r>
+            <w:r>
+              <w:rPr>
+                <w:rFonts w:hint="eastAsia"/>
+                <w:szCs w:val="21"/>
+              </w:rPr>
+              <w:t>：调查分析已有的基于浏览器的地图显示框架、空间分析框架等，阅读文档、源码了解技术现状、学习成熟行业实践。</w:t>
+            </w:r>
+          </w:p>
+          <w:p>
+            <w:pPr>
+              <w:pStyle w:val="a8"/>
+              <w:numPr>
+                <w:ilvl w:val="0"/>
+                <w:numId w:val="28"/>
+              </w:numPr>
+              <w:ind w:firstLineChars="0"/>
+              <w:rPr>
+                <w:szCs w:val="21"/>
+              </w:rPr>
+            </w:pPr>
+            <w:r>
+              <w:rPr>
+                <w:rFonts w:hint="eastAsia"/>
+                <w:b/>
+                <w:bCs/>
+                <w:szCs w:val="21"/>
+              </w:rPr>
+              <w:t>了解行业标准</w:t>
+            </w:r>
+            <w:r>
+              <w:rPr>
+                <w:rFonts w:hint="eastAsia"/>
+                <w:szCs w:val="21"/>
+              </w:rPr>
+              <w:t>：查阅国内外空间数据管理标准，基于某一套或几套标准设计基础数据结构、数据管理业务</w:t>
+            </w:r>
+            <w:r>
+              <w:rPr>
+                <w:rFonts w:hint="eastAsia"/>
+                <w:szCs w:val="21"/>
+              </w:rPr>
+              <w:t>等</w:t>
+            </w:r>
+            <w:r>
+              <w:rPr>
+                <w:rFonts w:hint="eastAsia"/>
+                <w:szCs w:val="21"/>
+              </w:rPr>
+              <w:t>，做到规范化。</w:t>
+            </w:r>
           </w:p>
         </w:tc>
       </w:tr>
@@ -9087,6 +9911,7 @@
                 <w:rFonts w:hint="eastAsia"/>
                 <w:sz w:val="28"/>
               </w:rPr>
+              <w:lastRenderedPageBreak/>
               <w:t>本课题的进度安排</w:t>
             </w:r>
           </w:p>
@@ -9096,6 +9921,298 @@
                 <w:szCs w:val="21"/>
               </w:rPr>
             </w:pPr>
+            <w:r>
+              <w:rPr>
+                <w:rFonts w:hint="eastAsia"/>
+                <w:b/>
+                <w:bCs/>
+                <w:szCs w:val="21"/>
+              </w:rPr>
+              <w:t>第一阶段</w:t>
+            </w:r>
+            <w:r>
+              <w:rPr>
+                <w:rFonts w:hint="eastAsia"/>
+                <w:b/>
+                <w:bCs/>
+                <w:szCs w:val="21"/>
+              </w:rPr>
+              <w:t>（</w:t>
+            </w:r>
+            <w:r>
+              <w:rPr>
+                <w:rFonts w:hint="eastAsia"/>
+                <w:b/>
+                <w:bCs/>
+                <w:szCs w:val="21"/>
+              </w:rPr>
+              <w:t>3.10-3.20</w:t>
+            </w:r>
+            <w:r>
+              <w:rPr>
+                <w:rFonts w:hint="eastAsia"/>
+                <w:b/>
+                <w:bCs/>
+                <w:szCs w:val="21"/>
+              </w:rPr>
+              <w:t>）</w:t>
+            </w:r>
+            <w:r>
+              <w:rPr>
+                <w:rFonts w:hint="eastAsia"/>
+                <w:szCs w:val="21"/>
+              </w:rPr>
+              <w:t xml:space="preserve">: </w:t>
+            </w:r>
+            <w:r>
+              <w:rPr>
+                <w:rFonts w:hint="eastAsia"/>
+                <w:szCs w:val="21"/>
+              </w:rPr>
+              <w:t>查阅文献，分析已有项目，撰写开题报告，设计技术路线。</w:t>
+            </w:r>
+          </w:p>
+          <w:p>
+            <w:pPr>
+              <w:rPr>
+                <w:szCs w:val="21"/>
+              </w:rPr>
+            </w:pPr>
+            <w:r>
+              <w:rPr>
+                <w:rFonts w:hint="eastAsia"/>
+                <w:b/>
+                <w:bCs/>
+                <w:szCs w:val="21"/>
+              </w:rPr>
+              <w:t>第二阶段</w:t>
+            </w:r>
+            <w:r>
+              <w:rPr>
+                <w:rFonts w:hint="eastAsia"/>
+                <w:b/>
+                <w:bCs/>
+                <w:szCs w:val="21"/>
+              </w:rPr>
+              <w:t>（</w:t>
+            </w:r>
+            <w:r>
+              <w:rPr>
+                <w:rFonts w:hint="eastAsia"/>
+                <w:b/>
+                <w:bCs/>
+                <w:szCs w:val="21"/>
+              </w:rPr>
+              <w:t>3.21-4.19</w:t>
+            </w:r>
+            <w:r>
+              <w:rPr>
+                <w:rFonts w:hint="eastAsia"/>
+                <w:b/>
+                <w:bCs/>
+                <w:szCs w:val="21"/>
+              </w:rPr>
+              <w:t>）</w:t>
+            </w:r>
+            <w:r>
+              <w:rPr>
+                <w:rFonts w:hint="eastAsia"/>
+                <w:szCs w:val="21"/>
+              </w:rPr>
+              <w:t xml:space="preserve">: </w:t>
+            </w:r>
+            <w:r>
+              <w:rPr>
+                <w:rFonts w:hint="eastAsia"/>
+                <w:szCs w:val="21"/>
+              </w:rPr>
+              <w:t>编写核心代码，并编写文档。将核心设计思路、算法整理成论文章节。</w:t>
+            </w:r>
+          </w:p>
+          <w:p>
+            <w:pPr>
+              <w:rPr>
+                <w:szCs w:val="21"/>
+              </w:rPr>
+            </w:pPr>
+            <w:r>
+              <w:rPr>
+                <w:rFonts w:hint="eastAsia"/>
+                <w:b/>
+                <w:bCs/>
+                <w:szCs w:val="21"/>
+              </w:rPr>
+              <w:t>第三阶段</w:t>
+            </w:r>
+            <w:r>
+              <w:rPr>
+                <w:rFonts w:hint="eastAsia"/>
+                <w:b/>
+                <w:bCs/>
+                <w:szCs w:val="21"/>
+              </w:rPr>
+              <w:t>（</w:t>
+            </w:r>
+            <w:r>
+              <w:rPr>
+                <w:rFonts w:hint="eastAsia"/>
+                <w:b/>
+                <w:bCs/>
+                <w:szCs w:val="21"/>
+              </w:rPr>
+              <w:t>4.20-5.17</w:t>
+            </w:r>
+            <w:r>
+              <w:rPr>
+                <w:rFonts w:hint="eastAsia"/>
+                <w:b/>
+                <w:bCs/>
+                <w:szCs w:val="21"/>
+              </w:rPr>
+              <w:t>）</w:t>
+            </w:r>
+            <w:r>
+              <w:rPr>
+                <w:rFonts w:hint="eastAsia"/>
+                <w:szCs w:val="21"/>
+              </w:rPr>
+              <w:t xml:space="preserve">: </w:t>
+            </w:r>
+            <w:r>
+              <w:rPr>
+                <w:rFonts w:hint="eastAsia"/>
+                <w:szCs w:val="21"/>
+              </w:rPr>
+              <w:t>测试核心代码，准备整合资源搭建网站。参照已有的文档及算法资料编写论文，论文定稿提交审核。</w:t>
+            </w:r>
+          </w:p>
+          <w:p>
+            <w:pPr>
+              <w:rPr>
+                <w:szCs w:val="21"/>
+              </w:rPr>
+            </w:pPr>
+            <w:r>
+              <w:rPr>
+                <w:rFonts w:hint="eastAsia"/>
+                <w:b/>
+                <w:bCs/>
+                <w:szCs w:val="21"/>
+              </w:rPr>
+              <w:t>第四阶段</w:t>
+            </w:r>
+            <w:r>
+              <w:rPr>
+                <w:rFonts w:hint="eastAsia"/>
+                <w:b/>
+                <w:bCs/>
+                <w:szCs w:val="21"/>
+              </w:rPr>
+              <w:t>（</w:t>
+            </w:r>
+            <w:r>
+              <w:rPr>
+                <w:rFonts w:hint="eastAsia"/>
+                <w:b/>
+                <w:bCs/>
+                <w:szCs w:val="21"/>
+              </w:rPr>
+              <w:t>5.17-5.20</w:t>
+            </w:r>
+            <w:r>
+              <w:rPr>
+                <w:rFonts w:hint="eastAsia"/>
+                <w:b/>
+                <w:bCs/>
+                <w:szCs w:val="21"/>
+              </w:rPr>
+              <w:t>）</w:t>
+            </w:r>
+            <w:r>
+              <w:rPr>
+                <w:rFonts w:hint="eastAsia"/>
+                <w:szCs w:val="21"/>
+              </w:rPr>
+              <w:t xml:space="preserve">: </w:t>
+            </w:r>
+            <w:r>
+              <w:rPr>
+                <w:rFonts w:hint="eastAsia"/>
+                <w:szCs w:val="21"/>
+              </w:rPr>
+              <w:t>参照意见修改论文及成果网站，完善代码及文档。</w:t>
+            </w:r>
+          </w:p>
+          <w:p>
+            <w:pPr>
+              <w:rPr>
+                <w:szCs w:val="21"/>
+              </w:rPr>
+            </w:pPr>
+            <w:r>
+              <w:rPr>
+                <w:rFonts w:hint="eastAsia"/>
+                <w:b/>
+                <w:bCs/>
+                <w:szCs w:val="21"/>
+              </w:rPr>
+              <w:t>第五阶段</w:t>
+            </w:r>
+            <w:r>
+              <w:rPr>
+                <w:rFonts w:hint="eastAsia"/>
+                <w:b/>
+                <w:bCs/>
+                <w:szCs w:val="21"/>
+              </w:rPr>
+              <w:t>（</w:t>
+            </w:r>
+            <w:r>
+              <w:rPr>
+                <w:rFonts w:hint="eastAsia"/>
+                <w:b/>
+                <w:bCs/>
+                <w:szCs w:val="21"/>
+              </w:rPr>
+              <w:t>5.20-6.9</w:t>
+            </w:r>
+            <w:r>
+              <w:rPr>
+                <w:rFonts w:hint="eastAsia"/>
+                <w:b/>
+                <w:bCs/>
+                <w:szCs w:val="21"/>
+              </w:rPr>
+              <w:t>）</w:t>
+            </w:r>
+            <w:r>
+              <w:rPr>
+                <w:rFonts w:hint="eastAsia"/>
+                <w:szCs w:val="21"/>
+              </w:rPr>
+              <w:t xml:space="preserve">: </w:t>
+            </w:r>
+            <w:r>
+              <w:rPr>
+                <w:rFonts w:hint="eastAsia"/>
+                <w:szCs w:val="21"/>
+              </w:rPr>
+              <w:t>发布毕业设计源代码并部署</w:t>
+            </w:r>
+            <w:r>
+              <w:rPr>
+                <w:rFonts w:hint="eastAsia"/>
+                <w:szCs w:val="21"/>
+              </w:rPr>
+              <w:t>相关</w:t>
+            </w:r>
+            <w:r>
+              <w:rPr>
+                <w:rFonts w:hint="eastAsia"/>
+                <w:szCs w:val="21"/>
+              </w:rPr>
+              <w:t>网站，参加答辩。</w:t>
+            </w:r>
           </w:p>
         </w:tc>
       </w:tr>
@@ -9124,7 +10241,6 @@
                 <w:rFonts w:hint="eastAsia"/>
                 <w:sz w:val="28"/>
               </w:rPr>
-              <w:lastRenderedPageBreak/>
               <w:t>参考文献</w:t>
             </w:r>
           </w:p>
@@ -9317,6 +10433,7 @@
               <w:autoSpaceDN w:val="0"/>
               <w:adjustRightInd w:val="0"/>
               <w:spacing w:line="400" w:lineRule="exact"/>
+              <w:ind w:left="105" w:hangingChars="50" w:hanging="105"/>
               <w:rPr>
                 <w:kern w:val="0"/>
                 <w:szCs w:val="21"/>
@@ -9512,6 +10629,7 @@
             <w:hyperlink r:id="rId12" w:history="1">
               <w:r>
                 <w:rPr>
+                  <w:rStyle w:val="a9"/>
                   <w:kern w:val="0"/>
                   <w:szCs w:val="21"/>
                 </w:rPr>
@@ -9737,6 +10855,7 @@
             <w:hyperlink r:id="rId13" w:history="1">
               <w:r>
                 <w:rPr>
+                  <w:rStyle w:val="a9"/>
                   <w:kern w:val="0"/>
                   <w:szCs w:val="21"/>
                 </w:rPr>
@@ -9759,7 +10878,6 @@
               <w:adjustRightInd w:val="0"/>
               <w:spacing w:line="400" w:lineRule="exact"/>
               <w:rPr>
-                <w:rFonts w:ascii="宋体" w:hAnsi="宋体" w:cs="宋体"/>
                 <w:kern w:val="0"/>
                 <w:szCs w:val="21"/>
               </w:rPr>
@@ -9935,10 +11053,352 @@
             <w:hyperlink r:id="rId14" w:history="1">
               <w:r>
                 <w:rPr>
+                  <w:rStyle w:val="a9"/>
                   <w:kern w:val="0"/>
                   <w:szCs w:val="21"/>
                 </w:rPr>
                 <w:t>https://leafletjs.com/index.html</w:t>
+              </w:r>
+            </w:hyperlink>
+            <w:r>
+              <w:rPr>
+                <w:rFonts w:hint="eastAsia"/>
+                <w:kern w:val="0"/>
+                <w:szCs w:val="21"/>
+              </w:rPr>
+              <w:t xml:space="preserve"> </w:t>
+            </w:r>
+          </w:p>
+          <w:p>
+            <w:pPr>
+              <w:autoSpaceDE w:val="0"/>
+              <w:autoSpaceDN w:val="0"/>
+              <w:adjustRightInd w:val="0"/>
+              <w:spacing w:line="400" w:lineRule="exact"/>
+              <w:rPr>
+                <w:kern w:val="0"/>
+                <w:szCs w:val="21"/>
+              </w:rPr>
+            </w:pPr>
+            <w:r>
+              <w:rPr>
+                <w:rFonts w:hint="eastAsia"/>
+                <w:kern w:val="0"/>
+                <w:szCs w:val="21"/>
+              </w:rPr>
+              <w:t xml:space="preserve">[7] Jason Davies. </w:t>
+            </w:r>
+            <w:r>
+              <w:rPr>
+                <w:kern w:val="0"/>
+                <w:szCs w:val="21"/>
+              </w:rPr>
+              <w:t>d3-</w:t>
+            </w:r>
+            <w:proofErr w:type="gramStart"/>
+            <w:r>
+              <w:rPr>
+                <w:kern w:val="0"/>
+                <w:szCs w:val="21"/>
+              </w:rPr>
+              <w:t>geo</w:t>
+            </w:r>
+            <w:r>
+              <w:rPr>
+                <w:rFonts w:hint="eastAsia"/>
+                <w:kern w:val="0"/>
+                <w:szCs w:val="21"/>
+              </w:rPr>
+              <w:t>[</w:t>
+            </w:r>
+            <w:proofErr w:type="gramEnd"/>
+            <w:r>
+              <w:rPr>
+                <w:rFonts w:hint="eastAsia"/>
+                <w:kern w:val="0"/>
+                <w:szCs w:val="21"/>
+              </w:rPr>
+              <w:t>EB/OL]</w:t>
+            </w:r>
+            <w:r>
+              <w:rPr>
+                <w:rFonts w:hint="eastAsia"/>
+                <w:kern w:val="0"/>
+                <w:szCs w:val="21"/>
+              </w:rPr>
+              <w:t>. D3 Documents, [2024-3-14].</w:t>
+            </w:r>
+            <w:r>
+              <w:rPr>
+                <w:rFonts w:hint="eastAsia"/>
+                <w:kern w:val="0"/>
+                <w:szCs w:val="21"/>
+              </w:rPr>
+              <w:t xml:space="preserve"> </w:t>
+            </w:r>
+            <w:hyperlink r:id="rId15" w:history="1">
+              <w:r>
+                <w:rPr>
+                  <w:rStyle w:val="a9"/>
+                  <w:kern w:val="0"/>
+                  <w:szCs w:val="21"/>
+                </w:rPr>
+                <w:t>https://d3js.org/d3-geo</w:t>
+              </w:r>
+            </w:hyperlink>
+            <w:r>
+              <w:rPr>
+                <w:rFonts w:hint="eastAsia"/>
+                <w:kern w:val="0"/>
+                <w:szCs w:val="21"/>
+              </w:rPr>
+              <w:t xml:space="preserve"> </w:t>
+            </w:r>
+          </w:p>
+          <w:p>
+            <w:pPr>
+              <w:autoSpaceDE w:val="0"/>
+              <w:autoSpaceDN w:val="0"/>
+              <w:adjustRightInd w:val="0"/>
+              <w:spacing w:line="400" w:lineRule="exact"/>
+              <w:rPr>
+                <w:kern w:val="0"/>
+                <w:szCs w:val="21"/>
+              </w:rPr>
+            </w:pPr>
+            <w:r>
+              <w:rPr>
+                <w:rFonts w:hint="eastAsia"/>
+                <w:kern w:val="0"/>
+                <w:szCs w:val="21"/>
+              </w:rPr>
+              <w:t xml:space="preserve">[8] </w:t>
+            </w:r>
+            <w:r>
+              <w:rPr>
+                <w:kern w:val="0"/>
+                <w:szCs w:val="21"/>
+              </w:rPr>
+              <w:t>Denis Carriere</w:t>
+            </w:r>
+            <w:r>
+              <w:rPr>
+                <w:rFonts w:hint="eastAsia"/>
+                <w:kern w:val="0"/>
+                <w:szCs w:val="21"/>
+              </w:rPr>
+              <w:t xml:space="preserve">. </w:t>
+            </w:r>
+            <w:r>
+              <w:rPr>
+                <w:kern w:val="0"/>
+                <w:szCs w:val="21"/>
+              </w:rPr>
+              <w:t xml:space="preserve">Welcome to </w:t>
+            </w:r>
+            <w:proofErr w:type="gramStart"/>
+            <w:r>
+              <w:rPr>
+                <w:kern w:val="0"/>
+                <w:szCs w:val="21"/>
+              </w:rPr>
+              <w:t>Turf.js[</w:t>
+            </w:r>
+            <w:proofErr w:type="gramEnd"/>
+            <w:r>
+              <w:rPr>
+                <w:kern w:val="0"/>
+                <w:szCs w:val="21"/>
+              </w:rPr>
+              <w:t>EB/OL]</w:t>
+            </w:r>
+            <w:r>
+              <w:rPr>
+                <w:rFonts w:hint="eastAsia"/>
+                <w:kern w:val="0"/>
+                <w:szCs w:val="21"/>
+              </w:rPr>
+              <w:t xml:space="preserve">. Turf Documents, [2024-3-14]. </w:t>
+            </w:r>
+            <w:hyperlink r:id="rId16" w:history="1">
+              <w:r>
+                <w:rPr>
+                  <w:rStyle w:val="a9"/>
+                  <w:kern w:val="0"/>
+                  <w:szCs w:val="21"/>
+                </w:rPr>
+                <w:t>https://turfjs.org/</w:t>
+              </w:r>
+            </w:hyperlink>
+          </w:p>
+          <w:p>
+            <w:pPr>
+              <w:autoSpaceDE w:val="0"/>
+              <w:autoSpaceDN w:val="0"/>
+              <w:adjustRightInd w:val="0"/>
+              <w:spacing w:line="400" w:lineRule="exact"/>
+              <w:rPr>
+                <w:kern w:val="0"/>
+                <w:szCs w:val="21"/>
+              </w:rPr>
+            </w:pPr>
+            <w:r>
+              <w:rPr>
+                <w:rFonts w:hint="eastAsia"/>
+                <w:kern w:val="0"/>
+                <w:szCs w:val="21"/>
+              </w:rPr>
+              <w:t xml:space="preserve">[9] </w:t>
+            </w:r>
+            <w:r>
+              <w:rPr>
+                <w:kern w:val="0"/>
+                <w:szCs w:val="21"/>
+              </w:rPr>
+              <w:t xml:space="preserve">Orta </w:t>
+            </w:r>
+            <w:proofErr w:type="spellStart"/>
+            <w:r>
+              <w:rPr>
+                <w:kern w:val="0"/>
+                <w:szCs w:val="21"/>
+              </w:rPr>
+              <w:t>Therox</w:t>
+            </w:r>
+            <w:proofErr w:type="spellEnd"/>
+            <w:r>
+              <w:rPr>
+                <w:rFonts w:hint="eastAsia"/>
+                <w:kern w:val="0"/>
+                <w:szCs w:val="21"/>
+              </w:rPr>
+              <w:t xml:space="preserve">. </w:t>
+            </w:r>
+            <w:r>
+              <w:rPr>
+                <w:kern w:val="0"/>
+                <w:szCs w:val="21"/>
+              </w:rPr>
+              <w:t xml:space="preserve">The TypeScript </w:t>
+            </w:r>
+            <w:proofErr w:type="gramStart"/>
+            <w:r>
+              <w:rPr>
+                <w:kern w:val="0"/>
+                <w:szCs w:val="21"/>
+              </w:rPr>
+              <w:t>Handbook[</w:t>
+            </w:r>
+            <w:proofErr w:type="gramEnd"/>
+            <w:r>
+              <w:rPr>
+                <w:kern w:val="0"/>
+                <w:szCs w:val="21"/>
+              </w:rPr>
+              <w:t>EB/OL]</w:t>
+            </w:r>
+            <w:r>
+              <w:t xml:space="preserve"> </w:t>
+            </w:r>
+            <w:r>
+              <w:rPr>
+                <w:kern w:val="0"/>
+                <w:szCs w:val="21"/>
+              </w:rPr>
+              <w:t>, [2024-3-14].</w:t>
+            </w:r>
+            <w:r>
+              <w:rPr>
+                <w:rFonts w:hint="eastAsia"/>
+                <w:kern w:val="0"/>
+                <w:szCs w:val="21"/>
+              </w:rPr>
+              <w:t xml:space="preserve"> </w:t>
+            </w:r>
+            <w:hyperlink r:id="rId17" w:history="1">
+              <w:r>
+                <w:rPr>
+                  <w:rStyle w:val="a9"/>
+                  <w:kern w:val="0"/>
+                  <w:szCs w:val="21"/>
+                </w:rPr>
+                <w:t>https://www.typescriptlang.org/docs/handbook/intro.html</w:t>
+              </w:r>
+            </w:hyperlink>
+            <w:r>
+              <w:rPr>
+                <w:rFonts w:hint="eastAsia"/>
+                <w:kern w:val="0"/>
+                <w:szCs w:val="21"/>
+              </w:rPr>
+              <w:t xml:space="preserve"> </w:t>
+            </w:r>
+          </w:p>
+          <w:p>
+            <w:pPr>
+              <w:autoSpaceDE w:val="0"/>
+              <w:autoSpaceDN w:val="0"/>
+              <w:adjustRightInd w:val="0"/>
+              <w:spacing w:line="400" w:lineRule="exact"/>
+              <w:rPr>
+                <w:kern w:val="0"/>
+                <w:szCs w:val="21"/>
+              </w:rPr>
+            </w:pPr>
+            <w:r>
+              <w:rPr>
+                <w:rFonts w:hint="eastAsia"/>
+                <w:kern w:val="0"/>
+                <w:szCs w:val="21"/>
+              </w:rPr>
+              <w:t>[10]</w:t>
+            </w:r>
+            <w:r>
+              <w:rPr>
+                <w:rFonts w:hint="eastAsia"/>
+                <w:kern w:val="0"/>
+                <w:szCs w:val="21"/>
+              </w:rPr>
+              <w:t xml:space="preserve"> </w:t>
+            </w:r>
+            <w:r>
+              <w:rPr>
+                <w:kern w:val="0"/>
+                <w:szCs w:val="21"/>
+              </w:rPr>
+              <w:t>Alexandru Dima</w:t>
+            </w:r>
+            <w:r>
+              <w:rPr>
+                <w:rFonts w:hint="eastAsia"/>
+                <w:kern w:val="0"/>
+                <w:szCs w:val="21"/>
+              </w:rPr>
+              <w:t xml:space="preserve">. </w:t>
+            </w:r>
+            <w:r>
+              <w:rPr>
+                <w:kern w:val="0"/>
+                <w:szCs w:val="21"/>
+              </w:rPr>
+              <w:t>Monaco - The Editor of the Web</w:t>
+            </w:r>
+            <w:r>
+              <w:rPr>
+                <w:rFonts w:hint="eastAsia"/>
+                <w:kern w:val="0"/>
+                <w:szCs w:val="21"/>
+              </w:rPr>
+              <w:t xml:space="preserve">. Monaco Documents [2024-3-15] </w:t>
+            </w:r>
+            <w:hyperlink r:id="rId18" w:history="1">
+              <w:r>
+                <w:rPr>
+                  <w:rStyle w:val="a9"/>
+                  <w:kern w:val="0"/>
+                  <w:szCs w:val="21"/>
+                </w:rPr>
+                <w:t>https://microsoft.github.io/monaco-editor/docs.html</w:t>
               </w:r>
             </w:hyperlink>
             <w:r>
@@ -9975,6 +11435,7 @@
                 <w:rFonts w:hint="eastAsia"/>
                 <w:sz w:val="28"/>
               </w:rPr>
+              <w:lastRenderedPageBreak/>
               <w:t>指导教师意见</w:t>
             </w:r>
           </w:p>
@@ -10735,6 +12196,92 @@
     </w:lvl>
   </w:abstractNum>
   <w:abstractNum w:abstractNumId="5" w15:restartNumberingAfterBreak="0">
+    <w:nsid w:val="12075938"/>
+    <w:multiLevelType w:val="hybridMultilevel"/>
+    <w:tmpl w:val="0BB44C80"/>
+    <w:lvl w:ilvl="0" w:tplc="0409000F">
+      <w:start w:val="1"/>
+      <w:numFmt w:val="decimal"/>
+      <w:lvlText w:val="%1."/>
+      <w:lvlJc w:val="left"/>
+      <w:pPr>
+        <w:ind w:left="440" w:hanging="440"/>
+      </w:pPr>
+    </w:lvl>
+    <w:lvl w:ilvl="1" w:tplc="04090019" w:tentative="1">
+      <w:start w:val="1"/>
+      <w:numFmt w:val="lowerLetter"/>
+      <w:lvlText w:val="%2)"/>
+      <w:lvlJc w:val="left"/>
+      <w:pPr>
+        <w:ind w:left="880" w:hanging="440"/>
+      </w:pPr>
+    </w:lvl>
+    <w:lvl w:ilvl="2" w:tplc="0409001B" w:tentative="1">
+      <w:start w:val="1"/>
+      <w:numFmt w:val="lowerRoman"/>
+      <w:lvlText w:val="%3."/>
+      <w:lvlJc w:val="right"/>
+      <w:pPr>
+        <w:ind w:left="1320" w:hanging="440"/>
+      </w:pPr>
+    </w:lvl>
+    <w:lvl w:ilvl="3" w:tplc="0409000F">
+      <w:start w:val="1"/>
+      <w:numFmt w:val="decimal"/>
+      <w:lvlText w:val="%4."/>
+      <w:lvlJc w:val="left"/>
+      <w:pPr>
+        <w:ind w:left="1760" w:hanging="440"/>
+      </w:pPr>
+    </w:lvl>
+    <w:lvl w:ilvl="4" w:tplc="04090019" w:tentative="1">
+      <w:start w:val="1"/>
+      <w:numFmt w:val="lowerLetter"/>
+      <w:lvlText w:val="%5)"/>
+      <w:lvlJc w:val="left"/>
+      <w:pPr>
+        <w:ind w:left="2200" w:hanging="440"/>
+      </w:pPr>
+    </w:lvl>
+    <w:lvl w:ilvl="5" w:tplc="0409001B" w:tentative="1">
+      <w:start w:val="1"/>
+      <w:numFmt w:val="lowerRoman"/>
+      <w:lvlText w:val="%6."/>
+      <w:lvlJc w:val="right"/>
+      <w:pPr>
+        <w:ind w:left="2640" w:hanging="440"/>
+      </w:pPr>
+    </w:lvl>
+    <w:lvl w:ilvl="6" w:tplc="0409000F" w:tentative="1">
+      <w:start w:val="1"/>
+      <w:numFmt w:val="decimal"/>
+      <w:lvlText w:val="%7."/>
+      <w:lvlJc w:val="left"/>
+      <w:pPr>
+        <w:ind w:left="3080" w:hanging="440"/>
+      </w:pPr>
+    </w:lvl>
+    <w:lvl w:ilvl="7" w:tplc="04090019" w:tentative="1">
+      <w:start w:val="1"/>
+      <w:numFmt w:val="lowerLetter"/>
+      <w:lvlText w:val="%8)"/>
+      <w:lvlJc w:val="left"/>
+      <w:pPr>
+        <w:ind w:left="3520" w:hanging="440"/>
+      </w:pPr>
+    </w:lvl>
+    <w:lvl w:ilvl="8" w:tplc="0409001B" w:tentative="1">
+      <w:start w:val="1"/>
+      <w:numFmt w:val="lowerRoman"/>
+      <w:lvlText w:val="%9."/>
+      <w:lvlJc w:val="right"/>
+      <w:pPr>
+        <w:ind w:left="3960" w:hanging="440"/>
+      </w:pPr>
+    </w:lvl>
+  </w:abstractNum>
+  <w:abstractNum w:abstractNumId="6" w15:restartNumberingAfterBreak="0">
     <w:nsid w:val="13653B59"/>
     <w:multiLevelType w:val="multilevel"/>
     <w:tmpl w:val="0409001D"/>
@@ -10820,7 +12367,7 @@
       </w:pPr>
     </w:lvl>
   </w:abstractNum>
-  <w:abstractNum w:abstractNumId="6" w15:restartNumberingAfterBreak="0">
+  <w:abstractNum w:abstractNumId="7" w15:restartNumberingAfterBreak="0">
     <w:nsid w:val="1F85564B"/>
     <w:multiLevelType w:val="multilevel"/>
     <w:tmpl w:val="0409001D"/>
@@ -10906,7 +12453,7 @@
       </w:pPr>
     </w:lvl>
   </w:abstractNum>
-  <w:abstractNum w:abstractNumId="7" w15:restartNumberingAfterBreak="0">
+  <w:abstractNum w:abstractNumId="8" w15:restartNumberingAfterBreak="0">
     <w:nsid w:val="205C17DB"/>
     <w:multiLevelType w:val="multilevel"/>
     <w:tmpl w:val="0409001D"/>
@@ -10992,7 +12539,7 @@
       </w:pPr>
     </w:lvl>
   </w:abstractNum>
-  <w:abstractNum w:abstractNumId="8" w15:restartNumberingAfterBreak="0">
+  <w:abstractNum w:abstractNumId="9" w15:restartNumberingAfterBreak="0">
     <w:nsid w:val="23CE55A9"/>
     <w:multiLevelType w:val="hybridMultilevel"/>
     <w:tmpl w:val="D62023BA"/>
@@ -11078,7 +12625,7 @@
       </w:pPr>
     </w:lvl>
   </w:abstractNum>
-  <w:abstractNum w:abstractNumId="9" w15:restartNumberingAfterBreak="0">
+  <w:abstractNum w:abstractNumId="10" w15:restartNumberingAfterBreak="0">
     <w:nsid w:val="23E9625B"/>
     <w:multiLevelType w:val="multilevel"/>
     <w:tmpl w:val="0409001D"/>
@@ -11164,7 +12711,7 @@
       </w:pPr>
     </w:lvl>
   </w:abstractNum>
-  <w:abstractNum w:abstractNumId="10" w15:restartNumberingAfterBreak="0">
+  <w:abstractNum w:abstractNumId="11" w15:restartNumberingAfterBreak="0">
     <w:nsid w:val="24760DA8"/>
     <w:multiLevelType w:val="multilevel"/>
     <w:tmpl w:val="0409001D"/>
@@ -11250,7 +12797,7 @@
       </w:pPr>
     </w:lvl>
   </w:abstractNum>
-  <w:abstractNum w:abstractNumId="11" w15:restartNumberingAfterBreak="0">
+  <w:abstractNum w:abstractNumId="12" w15:restartNumberingAfterBreak="0">
     <w:nsid w:val="2CF56D0D"/>
     <w:multiLevelType w:val="hybridMultilevel"/>
     <w:tmpl w:val="CA827570"/>
@@ -11336,7 +12883,7 @@
       </w:pPr>
     </w:lvl>
   </w:abstractNum>
-  <w:abstractNum w:abstractNumId="12" w15:restartNumberingAfterBreak="0">
+  <w:abstractNum w:abstractNumId="13" w15:restartNumberingAfterBreak="0">
     <w:nsid w:val="317A57AC"/>
     <w:multiLevelType w:val="hybridMultilevel"/>
     <w:tmpl w:val="54BE97C0"/>
@@ -11422,7 +12969,7 @@
       </w:pPr>
     </w:lvl>
   </w:abstractNum>
-  <w:abstractNum w:abstractNumId="13" w15:restartNumberingAfterBreak="0">
+  <w:abstractNum w:abstractNumId="14" w15:restartNumberingAfterBreak="0">
     <w:nsid w:val="3C042D18"/>
     <w:multiLevelType w:val="hybridMultilevel"/>
     <w:tmpl w:val="04D237EC"/>
@@ -11534,7 +13081,7 @@
       </w:rPr>
     </w:lvl>
   </w:abstractNum>
-  <w:abstractNum w:abstractNumId="14" w15:restartNumberingAfterBreak="0">
+  <w:abstractNum w:abstractNumId="15" w15:restartNumberingAfterBreak="0">
     <w:nsid w:val="411D3493"/>
     <w:multiLevelType w:val="hybridMultilevel"/>
     <w:tmpl w:val="6EDA029E"/>
@@ -11620,7 +13167,7 @@
       </w:pPr>
     </w:lvl>
   </w:abstractNum>
-  <w:abstractNum w:abstractNumId="15" w15:restartNumberingAfterBreak="0">
+  <w:abstractNum w:abstractNumId="16" w15:restartNumberingAfterBreak="0">
     <w:nsid w:val="47E57311"/>
     <w:multiLevelType w:val="multilevel"/>
     <w:tmpl w:val="0409001D"/>
@@ -11706,7 +13253,7 @@
       </w:pPr>
     </w:lvl>
   </w:abstractNum>
-  <w:abstractNum w:abstractNumId="16" w15:restartNumberingAfterBreak="0">
+  <w:abstractNum w:abstractNumId="17" w15:restartNumberingAfterBreak="0">
     <w:nsid w:val="503C4250"/>
     <w:multiLevelType w:val="hybridMultilevel"/>
     <w:tmpl w:val="70143376"/>
@@ -11792,7 +13339,93 @@
       </w:pPr>
     </w:lvl>
   </w:abstractNum>
-  <w:abstractNum w:abstractNumId="17" w15:restartNumberingAfterBreak="0">
+  <w:abstractNum w:abstractNumId="18" w15:restartNumberingAfterBreak="0">
+    <w:nsid w:val="5C5909A9"/>
+    <w:multiLevelType w:val="hybridMultilevel"/>
+    <w:tmpl w:val="32F8BC6A"/>
+    <w:lvl w:ilvl="0" w:tplc="04090019">
+      <w:start w:val="1"/>
+      <w:numFmt w:val="lowerLetter"/>
+      <w:lvlText w:val="%1)"/>
+      <w:lvlJc w:val="left"/>
+      <w:pPr>
+        <w:ind w:left="440" w:hanging="440"/>
+      </w:pPr>
+    </w:lvl>
+    <w:lvl w:ilvl="1" w:tplc="FFFFFFFF" w:tentative="1">
+      <w:start w:val="1"/>
+      <w:numFmt w:val="lowerLetter"/>
+      <w:lvlText w:val="%2)"/>
+      <w:lvlJc w:val="left"/>
+      <w:pPr>
+        <w:ind w:left="880" w:hanging="440"/>
+      </w:pPr>
+    </w:lvl>
+    <w:lvl w:ilvl="2" w:tplc="FFFFFFFF" w:tentative="1">
+      <w:start w:val="1"/>
+      <w:numFmt w:val="lowerRoman"/>
+      <w:lvlText w:val="%3."/>
+      <w:lvlJc w:val="right"/>
+      <w:pPr>
+        <w:ind w:left="1320" w:hanging="440"/>
+      </w:pPr>
+    </w:lvl>
+    <w:lvl w:ilvl="3" w:tplc="FFFFFFFF">
+      <w:start w:val="1"/>
+      <w:numFmt w:val="decimal"/>
+      <w:lvlText w:val="%4."/>
+      <w:lvlJc w:val="left"/>
+      <w:pPr>
+        <w:ind w:left="1760" w:hanging="440"/>
+      </w:pPr>
+    </w:lvl>
+    <w:lvl w:ilvl="4" w:tplc="FFFFFFFF" w:tentative="1">
+      <w:start w:val="1"/>
+      <w:numFmt w:val="lowerLetter"/>
+      <w:lvlText w:val="%5)"/>
+      <w:lvlJc w:val="left"/>
+      <w:pPr>
+        <w:ind w:left="2200" w:hanging="440"/>
+      </w:pPr>
+    </w:lvl>
+    <w:lvl w:ilvl="5" w:tplc="FFFFFFFF" w:tentative="1">
+      <w:start w:val="1"/>
+      <w:numFmt w:val="lowerRoman"/>
+      <w:lvlText w:val="%6."/>
+      <w:lvlJc w:val="right"/>
+      <w:pPr>
+        <w:ind w:left="2640" w:hanging="440"/>
+      </w:pPr>
+    </w:lvl>
+    <w:lvl w:ilvl="6" w:tplc="FFFFFFFF" w:tentative="1">
+      <w:start w:val="1"/>
+      <w:numFmt w:val="decimal"/>
+      <w:lvlText w:val="%7."/>
+      <w:lvlJc w:val="left"/>
+      <w:pPr>
+        <w:ind w:left="3080" w:hanging="440"/>
+      </w:pPr>
+    </w:lvl>
+    <w:lvl w:ilvl="7" w:tplc="FFFFFFFF" w:tentative="1">
+      <w:start w:val="1"/>
+      <w:numFmt w:val="lowerLetter"/>
+      <w:lvlText w:val="%8)"/>
+      <w:lvlJc w:val="left"/>
+      <w:pPr>
+        <w:ind w:left="3520" w:hanging="440"/>
+      </w:pPr>
+    </w:lvl>
+    <w:lvl w:ilvl="8" w:tplc="FFFFFFFF" w:tentative="1">
+      <w:start w:val="1"/>
+      <w:numFmt w:val="lowerRoman"/>
+      <w:lvlText w:val="%9."/>
+      <w:lvlJc w:val="right"/>
+      <w:pPr>
+        <w:ind w:left="3960" w:hanging="440"/>
+      </w:pPr>
+    </w:lvl>
+  </w:abstractNum>
+  <w:abstractNum w:abstractNumId="19" w15:restartNumberingAfterBreak="0">
     <w:nsid w:val="5C6B3E39"/>
     <w:multiLevelType w:val="hybridMultilevel"/>
     <w:tmpl w:val="D2F0F6A8"/>
@@ -11904,7 +13537,93 @@
       </w:rPr>
     </w:lvl>
   </w:abstractNum>
-  <w:abstractNum w:abstractNumId="18" w15:restartNumberingAfterBreak="0">
+  <w:abstractNum w:abstractNumId="20" w15:restartNumberingAfterBreak="0">
+    <w:nsid w:val="5D6D713D"/>
+    <w:multiLevelType w:val="hybridMultilevel"/>
+    <w:tmpl w:val="062AFC6E"/>
+    <w:lvl w:ilvl="0" w:tplc="04090019">
+      <w:start w:val="1"/>
+      <w:numFmt w:val="lowerLetter"/>
+      <w:lvlText w:val="%1)"/>
+      <w:lvlJc w:val="left"/>
+      <w:pPr>
+        <w:ind w:left="440" w:hanging="440"/>
+      </w:pPr>
+    </w:lvl>
+    <w:lvl w:ilvl="1" w:tplc="04090019">
+      <w:start w:val="1"/>
+      <w:numFmt w:val="lowerLetter"/>
+      <w:lvlText w:val="%2)"/>
+      <w:lvlJc w:val="left"/>
+      <w:pPr>
+        <w:ind w:left="880" w:hanging="440"/>
+      </w:pPr>
+    </w:lvl>
+    <w:lvl w:ilvl="2" w:tplc="0409001B" w:tentative="1">
+      <w:start w:val="1"/>
+      <w:numFmt w:val="lowerRoman"/>
+      <w:lvlText w:val="%3."/>
+      <w:lvlJc w:val="right"/>
+      <w:pPr>
+        <w:ind w:left="1320" w:hanging="440"/>
+      </w:pPr>
+    </w:lvl>
+    <w:lvl w:ilvl="3" w:tplc="0409000F" w:tentative="1">
+      <w:start w:val="1"/>
+      <w:numFmt w:val="decimal"/>
+      <w:lvlText w:val="%4."/>
+      <w:lvlJc w:val="left"/>
+      <w:pPr>
+        <w:ind w:left="1760" w:hanging="440"/>
+      </w:pPr>
+    </w:lvl>
+    <w:lvl w:ilvl="4" w:tplc="04090019" w:tentative="1">
+      <w:start w:val="1"/>
+      <w:numFmt w:val="lowerLetter"/>
+      <w:lvlText w:val="%5)"/>
+      <w:lvlJc w:val="left"/>
+      <w:pPr>
+        <w:ind w:left="2200" w:hanging="440"/>
+      </w:pPr>
+    </w:lvl>
+    <w:lvl w:ilvl="5" w:tplc="0409001B" w:tentative="1">
+      <w:start w:val="1"/>
+      <w:numFmt w:val="lowerRoman"/>
+      <w:lvlText w:val="%6."/>
+      <w:lvlJc w:val="right"/>
+      <w:pPr>
+        <w:ind w:left="2640" w:hanging="440"/>
+      </w:pPr>
+    </w:lvl>
+    <w:lvl w:ilvl="6" w:tplc="0409000F" w:tentative="1">
+      <w:start w:val="1"/>
+      <w:numFmt w:val="decimal"/>
+      <w:lvlText w:val="%7."/>
+      <w:lvlJc w:val="left"/>
+      <w:pPr>
+        <w:ind w:left="3080" w:hanging="440"/>
+      </w:pPr>
+    </w:lvl>
+    <w:lvl w:ilvl="7" w:tplc="04090019" w:tentative="1">
+      <w:start w:val="1"/>
+      <w:numFmt w:val="lowerLetter"/>
+      <w:lvlText w:val="%8)"/>
+      <w:lvlJc w:val="left"/>
+      <w:pPr>
+        <w:ind w:left="3520" w:hanging="440"/>
+      </w:pPr>
+    </w:lvl>
+    <w:lvl w:ilvl="8" w:tplc="0409001B" w:tentative="1">
+      <w:start w:val="1"/>
+      <w:numFmt w:val="lowerRoman"/>
+      <w:lvlText w:val="%9."/>
+      <w:lvlJc w:val="right"/>
+      <w:pPr>
+        <w:ind w:left="3960" w:hanging="440"/>
+      </w:pPr>
+    </w:lvl>
+  </w:abstractNum>
+  <w:abstractNum w:abstractNumId="21" w15:restartNumberingAfterBreak="0">
     <w:nsid w:val="5DAF570C"/>
     <w:multiLevelType w:val="multilevel"/>
     <w:tmpl w:val="0409001F"/>
@@ -11990,7 +13709,7 @@
       </w:pPr>
     </w:lvl>
   </w:abstractNum>
-  <w:abstractNum w:abstractNumId="19" w15:restartNumberingAfterBreak="0">
+  <w:abstractNum w:abstractNumId="22" w15:restartNumberingAfterBreak="0">
     <w:nsid w:val="6137554B"/>
     <w:multiLevelType w:val="multilevel"/>
     <w:tmpl w:val="6137554B"/>
@@ -12106,7 +13825,7 @@
       </w:pPr>
     </w:lvl>
   </w:abstractNum>
-  <w:abstractNum w:abstractNumId="20" w15:restartNumberingAfterBreak="0">
+  <w:abstractNum w:abstractNumId="23" w15:restartNumberingAfterBreak="0">
     <w:nsid w:val="629A01E2"/>
     <w:multiLevelType w:val="multilevel"/>
     <w:tmpl w:val="0409001F"/>
@@ -12192,7 +13911,93 @@
       </w:pPr>
     </w:lvl>
   </w:abstractNum>
-  <w:abstractNum w:abstractNumId="21" w15:restartNumberingAfterBreak="0">
+  <w:abstractNum w:abstractNumId="24" w15:restartNumberingAfterBreak="0">
+    <w:nsid w:val="62B63DCF"/>
+    <w:multiLevelType w:val="hybridMultilevel"/>
+    <w:tmpl w:val="CB366B3A"/>
+    <w:lvl w:ilvl="0" w:tplc="0409000F">
+      <w:start w:val="1"/>
+      <w:numFmt w:val="decimal"/>
+      <w:lvlText w:val="%1."/>
+      <w:lvlJc w:val="left"/>
+      <w:pPr>
+        <w:ind w:left="440" w:hanging="440"/>
+      </w:pPr>
+    </w:lvl>
+    <w:lvl w:ilvl="1" w:tplc="04090019" w:tentative="1">
+      <w:start w:val="1"/>
+      <w:numFmt w:val="lowerLetter"/>
+      <w:lvlText w:val="%2)"/>
+      <w:lvlJc w:val="left"/>
+      <w:pPr>
+        <w:ind w:left="880" w:hanging="440"/>
+      </w:pPr>
+    </w:lvl>
+    <w:lvl w:ilvl="2" w:tplc="0409001B" w:tentative="1">
+      <w:start w:val="1"/>
+      <w:numFmt w:val="lowerRoman"/>
+      <w:lvlText w:val="%3."/>
+      <w:lvlJc w:val="right"/>
+      <w:pPr>
+        <w:ind w:left="1320" w:hanging="440"/>
+      </w:pPr>
+    </w:lvl>
+    <w:lvl w:ilvl="3" w:tplc="0409000F">
+      <w:start w:val="1"/>
+      <w:numFmt w:val="decimal"/>
+      <w:lvlText w:val="%4."/>
+      <w:lvlJc w:val="left"/>
+      <w:pPr>
+        <w:ind w:left="1760" w:hanging="440"/>
+      </w:pPr>
+    </w:lvl>
+    <w:lvl w:ilvl="4" w:tplc="04090019" w:tentative="1">
+      <w:start w:val="1"/>
+      <w:numFmt w:val="lowerLetter"/>
+      <w:lvlText w:val="%5)"/>
+      <w:lvlJc w:val="left"/>
+      <w:pPr>
+        <w:ind w:left="2200" w:hanging="440"/>
+      </w:pPr>
+    </w:lvl>
+    <w:lvl w:ilvl="5" w:tplc="0409001B" w:tentative="1">
+      <w:start w:val="1"/>
+      <w:numFmt w:val="lowerRoman"/>
+      <w:lvlText w:val="%6."/>
+      <w:lvlJc w:val="right"/>
+      <w:pPr>
+        <w:ind w:left="2640" w:hanging="440"/>
+      </w:pPr>
+    </w:lvl>
+    <w:lvl w:ilvl="6" w:tplc="0409000F" w:tentative="1">
+      <w:start w:val="1"/>
+      <w:numFmt w:val="decimal"/>
+      <w:lvlText w:val="%7."/>
+      <w:lvlJc w:val="left"/>
+      <w:pPr>
+        <w:ind w:left="3080" w:hanging="440"/>
+      </w:pPr>
+    </w:lvl>
+    <w:lvl w:ilvl="7" w:tplc="04090019" w:tentative="1">
+      <w:start w:val="1"/>
+      <w:numFmt w:val="lowerLetter"/>
+      <w:lvlText w:val="%8)"/>
+      <w:lvlJc w:val="left"/>
+      <w:pPr>
+        <w:ind w:left="3520" w:hanging="440"/>
+      </w:pPr>
+    </w:lvl>
+    <w:lvl w:ilvl="8" w:tplc="0409001B" w:tentative="1">
+      <w:start w:val="1"/>
+      <w:numFmt w:val="lowerRoman"/>
+      <w:lvlText w:val="%9."/>
+      <w:lvlJc w:val="right"/>
+      <w:pPr>
+        <w:ind w:left="3960" w:hanging="440"/>
+      </w:pPr>
+    </w:lvl>
+  </w:abstractNum>
+  <w:abstractNum w:abstractNumId="25" w15:restartNumberingAfterBreak="0">
     <w:nsid w:val="6989764E"/>
     <w:multiLevelType w:val="hybridMultilevel"/>
     <w:tmpl w:val="A56C88EA"/>
@@ -12278,7 +14083,7 @@
       </w:pPr>
     </w:lvl>
   </w:abstractNum>
-  <w:abstractNum w:abstractNumId="22" w15:restartNumberingAfterBreak="0">
+  <w:abstractNum w:abstractNumId="26" w15:restartNumberingAfterBreak="0">
     <w:nsid w:val="69D71A62"/>
     <w:multiLevelType w:val="hybridMultilevel"/>
     <w:tmpl w:val="A0568AF4"/>
@@ -12364,7 +14169,7 @@
       </w:pPr>
     </w:lvl>
   </w:abstractNum>
-  <w:abstractNum w:abstractNumId="23" w15:restartNumberingAfterBreak="0">
+  <w:abstractNum w:abstractNumId="27" w15:restartNumberingAfterBreak="0">
     <w:nsid w:val="6D9C3EB5"/>
     <w:multiLevelType w:val="hybridMultilevel"/>
     <w:tmpl w:val="B67E734A"/>
@@ -12450,7 +14255,7 @@
       </w:pPr>
     </w:lvl>
   </w:abstractNum>
-  <w:abstractNum w:abstractNumId="24" w15:restartNumberingAfterBreak="0">
+  <w:abstractNum w:abstractNumId="28" w15:restartNumberingAfterBreak="0">
     <w:nsid w:val="6F782C4E"/>
     <w:multiLevelType w:val="multilevel"/>
     <w:tmpl w:val="0409001D"/>
@@ -12536,7 +14341,7 @@
       </w:pPr>
     </w:lvl>
   </w:abstractNum>
-  <w:abstractNum w:abstractNumId="25" w15:restartNumberingAfterBreak="0">
+  <w:abstractNum w:abstractNumId="29" w15:restartNumberingAfterBreak="0">
     <w:nsid w:val="7E0A105B"/>
     <w:multiLevelType w:val="multilevel"/>
     <w:tmpl w:val="0409001D"/>
@@ -12623,34 +14428,34 @@
     </w:lvl>
   </w:abstractNum>
   <w:num w:numId="1" w16cid:durableId="1694527246">
-    <w:abstractNumId w:val="19"/>
+    <w:abstractNumId w:val="22"/>
   </w:num>
   <w:num w:numId="2" w16cid:durableId="798425137">
     <w:abstractNumId w:val="3"/>
   </w:num>
   <w:num w:numId="3" w16cid:durableId="327634420">
-    <w:abstractNumId w:val="14"/>
+    <w:abstractNumId w:val="15"/>
   </w:num>
   <w:num w:numId="4" w16cid:durableId="3940367">
     <w:abstractNumId w:val="4"/>
   </w:num>
   <w:num w:numId="5" w16cid:durableId="741609647">
-    <w:abstractNumId w:val="12"/>
+    <w:abstractNumId w:val="13"/>
   </w:num>
   <w:num w:numId="6" w16cid:durableId="484442972">
     <w:abstractNumId w:val="0"/>
   </w:num>
   <w:num w:numId="7" w16cid:durableId="445319729">
-    <w:abstractNumId w:val="8"/>
+    <w:abstractNumId w:val="9"/>
   </w:num>
   <w:num w:numId="8" w16cid:durableId="259410611">
-    <w:abstractNumId w:val="22"/>
+    <w:abstractNumId w:val="26"/>
   </w:num>
   <w:num w:numId="9" w16cid:durableId="1325477843">
-    <w:abstractNumId w:val="23"/>
+    <w:abstractNumId w:val="27"/>
   </w:num>
   <w:num w:numId="10" w16cid:durableId="1703283616">
-    <w:abstractNumId w:val="11"/>
+    <w:abstractNumId w:val="12"/>
   </w:num>
   <w:num w:numId="11" w16cid:durableId="1119643050">
     <w:abstractNumId w:val="2"/>
@@ -12659,46 +14464,58 @@
     <w:abstractNumId w:val="1"/>
   </w:num>
   <w:num w:numId="13" w16cid:durableId="2138714379">
-    <w:abstractNumId w:val="9"/>
+    <w:abstractNumId w:val="10"/>
   </w:num>
   <w:num w:numId="14" w16cid:durableId="739014332">
-    <w:abstractNumId w:val="20"/>
+    <w:abstractNumId w:val="23"/>
   </w:num>
   <w:num w:numId="15" w16cid:durableId="1501388909">
+    <w:abstractNumId w:val="6"/>
+  </w:num>
+  <w:num w:numId="16" w16cid:durableId="538205595">
+    <w:abstractNumId w:val="21"/>
+  </w:num>
+  <w:num w:numId="17" w16cid:durableId="935867721">
+    <w:abstractNumId w:val="28"/>
+  </w:num>
+  <w:num w:numId="18" w16cid:durableId="1906867997">
+    <w:abstractNumId w:val="16"/>
+  </w:num>
+  <w:num w:numId="19" w16cid:durableId="995379055">
+    <w:abstractNumId w:val="8"/>
+  </w:num>
+  <w:num w:numId="20" w16cid:durableId="1251085609">
+    <w:abstractNumId w:val="7"/>
+  </w:num>
+  <w:num w:numId="21" w16cid:durableId="1465535918">
+    <w:abstractNumId w:val="14"/>
+  </w:num>
+  <w:num w:numId="22" w16cid:durableId="216473891">
+    <w:abstractNumId w:val="11"/>
+  </w:num>
+  <w:num w:numId="23" w16cid:durableId="1420255471">
+    <w:abstractNumId w:val="29"/>
+  </w:num>
+  <w:num w:numId="24" w16cid:durableId="2080054665">
+    <w:abstractNumId w:val="17"/>
+  </w:num>
+  <w:num w:numId="25" w16cid:durableId="2070373218">
+    <w:abstractNumId w:val="19"/>
+  </w:num>
+  <w:num w:numId="26" w16cid:durableId="1488740197">
+    <w:abstractNumId w:val="25"/>
+  </w:num>
+  <w:num w:numId="27" w16cid:durableId="1600868609">
+    <w:abstractNumId w:val="24"/>
+  </w:num>
+  <w:num w:numId="28" w16cid:durableId="756831411">
     <w:abstractNumId w:val="5"/>
   </w:num>
-  <w:num w:numId="16" w16cid:durableId="538205595">
+  <w:num w:numId="29" w16cid:durableId="1192844447">
     <w:abstractNumId w:val="18"/>
   </w:num>
-  <w:num w:numId="17" w16cid:durableId="935867721">
-    <w:abstractNumId w:val="24"/>
-  </w:num>
-  <w:num w:numId="18" w16cid:durableId="1906867997">
-    <w:abstractNumId w:val="15"/>
-  </w:num>
-  <w:num w:numId="19" w16cid:durableId="995379055">
-    <w:abstractNumId w:val="7"/>
-  </w:num>
-  <w:num w:numId="20" w16cid:durableId="1251085609">
-    <w:abstractNumId w:val="6"/>
-  </w:num>
-  <w:num w:numId="21" w16cid:durableId="1465535918">
-    <w:abstractNumId w:val="13"/>
-  </w:num>
-  <w:num w:numId="22" w16cid:durableId="216473891">
-    <w:abstractNumId w:val="10"/>
-  </w:num>
-  <w:num w:numId="23" w16cid:durableId="1420255471">
-    <w:abstractNumId w:val="25"/>
-  </w:num>
-  <w:num w:numId="24" w16cid:durableId="2080054665">
-    <w:abstractNumId w:val="16"/>
-  </w:num>
-  <w:num w:numId="25" w16cid:durableId="2070373218">
-    <w:abstractNumId w:val="17"/>
-  </w:num>
-  <w:num w:numId="26" w16cid:durableId="1488740197">
-    <w:abstractNumId w:val="21"/>
+  <w:num w:numId="30" w16cid:durableId="17320626">
+    <w:abstractNumId w:val="20"/>
   </w:num>
 </w:numbering>
 </file>
@@ -13448,6 +15265,10 @@
 </file>
 
 <file path=customXml/item1.xml><?xml version="1.0" encoding="utf-8"?>
+<b:Sources xmlns:b="http://schemas.openxmlformats.org/officeDocument/2006/bibliography" xmlns="http://schemas.openxmlformats.org/officeDocument/2006/bibliography" SelectedStyle="\APASixthEditionOfficeOnline.xsl" StyleName="APA" Version="6"/>
+</file>
+
+<file path=customXml/item2.xml><?xml version="1.0" encoding="utf-8"?>
 <s:customData xmlns="http://www.wps.cn/officeDocument/2013/wpsCustomData" xmlns:s="http://www.wps.cn/officeDocument/2013/wpsCustomData">
   <customSectProps>
     <customSectPr/>
@@ -13460,22 +15281,18 @@
 </s:customData>
 </file>
 
-<file path=customXml/item2.xml><?xml version="1.0" encoding="utf-8"?>
-<b:Sources xmlns:b="http://schemas.openxmlformats.org/officeDocument/2006/bibliography" xmlns="http://schemas.openxmlformats.org/officeDocument/2006/bibliography" SelectedStyle="\APASixthEditionOfficeOnline.xsl" StyleName="APA" Version="6"/>
+<file path=customXml/itemProps1.xml><?xml version="1.0" encoding="utf-8"?>
+<ds:datastoreItem xmlns:ds="http://schemas.openxmlformats.org/officeDocument/2006/customXml" ds:itemID="{DFF063AA-2528-4110-A6C3-DB2E3F7EAB85}">
+  <ds:schemaRefs>
+    <ds:schemaRef ds:uri="http://schemas.openxmlformats.org/officeDocument/2006/bibliography"/>
+  </ds:schemaRefs>
+</ds:datastoreItem>
 </file>
 
-<file path=customXml/itemProps1.xml><?xml version="1.0" encoding="utf-8"?>
+<file path=customXml/itemProps2.xml><?xml version="1.0" encoding="utf-8"?>
 <ds:datastoreItem xmlns:ds="http://schemas.openxmlformats.org/officeDocument/2006/customXml" ds:itemID="{B1977F7D-205B-4081-913C-38D41E755F92}">
   <ds:schemaRefs>
     <ds:schemaRef ds:uri="http://www.wps.cn/officeDocument/2013/wpsCustomData"/>
   </ds:schemaRefs>
 </ds:datastoreItem>
-</file>
-
-<file path=customXml/itemProps2.xml><?xml version="1.0" encoding="utf-8"?>
-<ds:datastoreItem xmlns:ds="http://schemas.openxmlformats.org/officeDocument/2006/customXml" ds:itemID="{DFF063AA-2528-4110-A6C3-DB2E3F7EAB85}">
-  <ds:schemaRefs>
-    <ds:schemaRef ds:uri="http://schemas.openxmlformats.org/officeDocument/2006/bibliography"/>
-  </ds:schemaRefs>
-</ds:datastoreItem>
 </file>
</xml_diff>

<commit_message>
Fix bug in login functionality
</commit_message>
<xml_diff>
--- a/paper/开题报告.docx
+++ b/paper/开题报告.docx
@@ -134,7 +134,7 @@
           </mc:Choice>
           <mc:Fallback>
             <w:pict>
-              <v:line w14:anchorId="20C2485F" id="直线 2" o:spid="_x0000_s1026" style="position:absolute;left:0;text-align:left;z-index:251659264;visibility:visible;mso-wrap-style:square;mso-wrap-distance-left:9pt;mso-wrap-distance-top:0;mso-wrap-distance-right:9pt;mso-wrap-distance-bottom:0;mso-position-horizontal:absolute;mso-position-horizontal-relative:text;mso-position-vertical:absolute;mso-position-vertical-relative:text" from="90pt,23.4pt" to="351pt,23.4pt" o:gfxdata="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"/>
+              <v:line w14:anchorId="1994EC5C" id="直线 2" o:spid="_x0000_s1026" style="position:absolute;left:0;text-align:left;z-index:251659264;visibility:visible;mso-wrap-style:square;mso-wrap-distance-left:9pt;mso-wrap-distance-top:0;mso-wrap-distance-right:9pt;mso-wrap-distance-bottom:0;mso-position-horizontal:absolute;mso-position-horizontal-relative:text;mso-position-vertical:absolute;mso-position-vertical-relative:text" from="90pt,23.4pt" to="351pt,23.4pt" o:gfxdata="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"/>
             </w:pict>
           </mc:Fallback>
         </mc:AlternateContent>
@@ -234,7 +234,7 @@
           </mc:Choice>
           <mc:Fallback>
             <w:pict>
-              <v:line w14:anchorId="6E0B3171" id="直线 3" o:spid="_x0000_s1026" style="position:absolute;left:0;text-align:left;z-index:251660288;visibility:visible;mso-wrap-style:square;mso-wrap-distance-left:9pt;mso-wrap-distance-top:0;mso-wrap-distance-right:9pt;mso-wrap-distance-bottom:0;mso-position-horizontal:absolute;mso-position-horizontal-relative:text;mso-position-vertical:absolute;mso-position-vertical-relative:text" from="90pt,7.8pt" to="351pt,7.8pt" o:gfxdata="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"/>
+              <v:line w14:anchorId="67407556" id="直线 3" o:spid="_x0000_s1026" style="position:absolute;left:0;text-align:left;z-index:251660288;visibility:visible;mso-wrap-style:square;mso-wrap-distance-left:9pt;mso-wrap-distance-top:0;mso-wrap-distance-right:9pt;mso-wrap-distance-bottom:0;mso-position-horizontal:absolute;mso-position-horizontal-relative:text;mso-position-vertical:absolute;mso-position-vertical-relative:text" from="90pt,7.8pt" to="351pt,7.8pt" o:gfxdata="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"/>
             </w:pict>
           </mc:Fallback>
         </mc:AlternateContent>
@@ -551,7 +551,7 @@
       <w:r>
         <w:rPr>
           <w:rFonts w:ascii="宋体" w:hAnsi="宋体" w:hint="eastAsia"/>
-          <w:spacing w:val="40"/>
+          <w:spacing w:val="37"/>
           <w:kern w:val="0"/>
           <w:sz w:val="32"/>
           <w:szCs w:val="32"/>
@@ -562,6 +562,7 @@
       <w:r>
         <w:rPr>
           <w:rFonts w:ascii="宋体" w:hAnsi="宋体" w:hint="eastAsia"/>
+          <w:spacing w:val="14"/>
           <w:kern w:val="0"/>
           <w:sz w:val="32"/>
           <w:szCs w:val="32"/>
@@ -1448,21 +1449,23 @@
                 <w:rFonts w:hint="eastAsia"/>
                 <w:sz w:val="28"/>
               </w:rPr>
-              <w:t>研究使用</w:t>
-            </w:r>
+              <w:t>研究已有的网络地图软件（如必应地图）、交互式空间数据处理平台（</w:t>
+            </w:r>
+            <w:proofErr w:type="gramStart"/>
             <w:r>
               <w:rPr>
                 <w:rFonts w:hint="eastAsia"/>
                 <w:sz w:val="28"/>
               </w:rPr>
-              <w:t xml:space="preserve"> TypeScript </w:t>
-            </w:r>
+              <w:t>如谷歌地球</w:t>
+            </w:r>
+            <w:proofErr w:type="gramEnd"/>
             <w:r>
               <w:rPr>
                 <w:rFonts w:hint="eastAsia"/>
                 <w:sz w:val="28"/>
               </w:rPr>
-              <w:t>语言实现地理信息系统的核心算法，如地理要素的投影、空间索引、空间分析等。</w:t>
+              <w:t>引擎），熟悉业务流程、系统架构以及业界标准。</w:t>
             </w:r>
           </w:p>
           <w:p>
@@ -1485,7 +1488,49 @@
                 <w:rFonts w:hint="eastAsia"/>
                 <w:sz w:val="28"/>
               </w:rPr>
-              <w:t>在编码实践中，把控项目质量，使用单元测试、版本管理、持续集成等现代软件开发工具和方法，提高代码质量和开发效率。注重文档编写，搭建相应的文档网站，以便于用户和开发者使用和参与开发。</w:t>
+              <w:t>研究使用</w:t>
+            </w:r>
+            <w:r>
+              <w:rPr>
+                <w:rFonts w:hint="eastAsia"/>
+                <w:sz w:val="28"/>
+              </w:rPr>
+              <w:t xml:space="preserve"> TypeScript </w:t>
+            </w:r>
+            <w:r>
+              <w:rPr>
+                <w:rFonts w:hint="eastAsia"/>
+                <w:sz w:val="28"/>
+              </w:rPr>
+              <w:t>语言实现地理信息系统的核心算法，如投影</w:t>
+            </w:r>
+            <w:r>
+              <w:rPr>
+                <w:rFonts w:hint="eastAsia"/>
+                <w:sz w:val="28"/>
+              </w:rPr>
+              <w:t>变换</w:t>
+            </w:r>
+            <w:r>
+              <w:rPr>
+                <w:rFonts w:hint="eastAsia"/>
+                <w:sz w:val="28"/>
+              </w:rPr>
+              <w:t>、空间索引、</w:t>
+            </w:r>
+            <w:r>
+              <w:rPr>
+                <w:rFonts w:hint="eastAsia"/>
+                <w:sz w:val="28"/>
+              </w:rPr>
+              <w:t>（简易）</w:t>
+            </w:r>
+            <w:r>
+              <w:rPr>
+                <w:rFonts w:hint="eastAsia"/>
+                <w:sz w:val="28"/>
+              </w:rPr>
+              <w:t>空间分析等。</w:t>
             </w:r>
           </w:p>
           <w:p>
@@ -1508,43 +1553,15 @@
                 <w:rFonts w:hint="eastAsia"/>
                 <w:sz w:val="28"/>
               </w:rPr>
+              <w:t>在编码实践中，把控项目质量，使用单元测试、版本管理等现代软件开发工具和方法，提高代码质量和开发效率。注重文档编写，搭</w:t>
+            </w:r>
+            <w:r>
+              <w:rPr>
+                <w:rFonts w:hint="eastAsia"/>
+                <w:sz w:val="28"/>
+              </w:rPr>
               <w:lastRenderedPageBreak/>
-              <w:t>面向专业用户</w:t>
-            </w:r>
-            <w:r>
-              <w:rPr>
-                <w:rFonts w:hint="eastAsia"/>
-                <w:sz w:val="28"/>
-              </w:rPr>
-              <w:t>及非专业用户</w:t>
-            </w:r>
-            <w:r>
-              <w:rPr>
-                <w:rFonts w:hint="eastAsia"/>
-                <w:sz w:val="28"/>
-              </w:rPr>
-              <w:t>，开发出一款好用的在线代码编辑器。用户基于上述基础设施，可以</w:t>
-            </w:r>
-            <w:r>
-              <w:rPr>
-                <w:rFonts w:hint="eastAsia"/>
-                <w:sz w:val="28"/>
-              </w:rPr>
-              <w:t>通过多种方式（代码编辑、拖拽式编辑）</w:t>
-            </w:r>
-            <w:r>
-              <w:rPr>
-                <w:rFonts w:hint="eastAsia"/>
-                <w:sz w:val="28"/>
-              </w:rPr>
-              <w:t>编写更为专业复杂的业务脚本，提高系统的易用性</w:t>
-            </w:r>
-            <w:r>
-              <w:rPr>
-                <w:rFonts w:hint="eastAsia"/>
-                <w:sz w:val="28"/>
-              </w:rPr>
-              <w:t>。</w:t>
+              <w:t>建相应的文档网站，以便于用户和开发者使用和参与开发。</w:t>
             </w:r>
           </w:p>
           <w:p>
@@ -1559,6 +1576,7 @@
               </w:tabs>
               <w:ind w:firstLineChars="0"/>
               <w:rPr>
+                <w:rFonts w:hint="eastAsia"/>
                 <w:sz w:val="28"/>
               </w:rPr>
             </w:pPr>
@@ -1567,23 +1585,42 @@
                 <w:rFonts w:hint="eastAsia"/>
                 <w:sz w:val="28"/>
               </w:rPr>
-              <w:t>研究已有的网络地图软件（如必应地图）、交互式空间数据处理平台（</w:t>
-            </w:r>
-            <w:proofErr w:type="gramStart"/>
+              <w:t>面向专业用户</w:t>
+            </w:r>
             <w:r>
               <w:rPr>
                 <w:rFonts w:hint="eastAsia"/>
                 <w:sz w:val="28"/>
               </w:rPr>
-              <w:t>如谷歌地球</w:t>
-            </w:r>
-            <w:proofErr w:type="gramEnd"/>
+              <w:t>及非专业用户</w:t>
+            </w:r>
             <w:r>
               <w:rPr>
                 <w:rFonts w:hint="eastAsia"/>
                 <w:sz w:val="28"/>
               </w:rPr>
-              <w:t>迎请），熟悉业务流程、系统架构以及业界标准。</w:t>
+              <w:t>，开发出一款好用的在线代码编辑器。用户基于上述基础设施，可以</w:t>
+            </w:r>
+            <w:r>
+              <w:rPr>
+                <w:rFonts w:hint="eastAsia"/>
+                <w:sz w:val="28"/>
+              </w:rPr>
+              <w:t>通过多种方式（代码编辑、拖拽式编辑）</w:t>
+            </w:r>
+            <w:r>
+              <w:rPr>
+                <w:rFonts w:hint="eastAsia"/>
+                <w:sz w:val="28"/>
+              </w:rPr>
+              <w:t>编写更为专业复杂的业务脚本，提高系统的易用性</w:t>
+            </w:r>
+            <w:r>
+              <w:rPr>
+                <w:rFonts w:hint="eastAsia"/>
+                <w:sz w:val="28"/>
+              </w:rPr>
+              <w:t>。</w:t>
             </w:r>
           </w:p>
         </w:tc>
@@ -1802,7 +1839,14 @@
                 <w:rFonts w:hint="eastAsia"/>
                 <w:szCs w:val="21"/>
               </w:rPr>
-              <w:t>：该模块实现处理坐标系的系列功能，该模块包含两方面内容，坐标系及投影。目前主要实现的是</w:t>
+              <w:t>：该模块实现处理坐标系的系列功能，该模块包含两方面内容，坐标系及投影。</w:t>
+            </w:r>
+            <w:r>
+              <w:rPr>
+                <w:rFonts w:hint="eastAsia"/>
+                <w:szCs w:val="21"/>
+              </w:rPr>
+              <w:t>默认支持</w:t>
             </w:r>
             <w:r>
               <w:rPr>
@@ -1816,7 +1860,21 @@
                 <w:rFonts w:hint="eastAsia"/>
                 <w:szCs w:val="21"/>
               </w:rPr>
-              <w:t>坐标系，该坐标系使用球形墨卡托投影将</w:t>
+              <w:t>，</w:t>
+            </w:r>
+            <w:r>
+              <w:rPr>
+                <w:rFonts w:hint="eastAsia"/>
+                <w:szCs w:val="21"/>
+              </w:rPr>
+              <w:t>其</w:t>
+            </w:r>
+            <w:r>
+              <w:rPr>
+                <w:rFonts w:hint="eastAsia"/>
+                <w:szCs w:val="21"/>
+              </w:rPr>
+              <w:t>使用球形墨卡托投影将</w:t>
             </w:r>
             <w:r>
               <w:rPr>
@@ -1844,24 +1902,75 @@
                 <w:rFonts w:hint="eastAsia"/>
                 <w:szCs w:val="21"/>
               </w:rPr>
-              <w:t>坐标系下的经纬度坐标投影到平面上。该模块设计时参考了</w:t>
-            </w:r>
-            <w:r>
-              <w:rPr>
-                <w:rFonts w:hint="eastAsia"/>
-                <w:szCs w:val="21"/>
-              </w:rPr>
-              <w:t xml:space="preserve"> </w:t>
-            </w:r>
-            <w:proofErr w:type="spellStart"/>
-            <w:r>
-              <w:rPr>
-                <w:rFonts w:hint="eastAsia"/>
-                <w:szCs w:val="21"/>
-              </w:rPr>
-              <w:t>LeafLet</w:t>
-            </w:r>
-            <w:proofErr w:type="spellEnd"/>
+              <w:t>坐标系下的经纬度坐标投影</w:t>
+            </w:r>
+            <w:r>
+              <w:rPr>
+                <w:rFonts w:hint="eastAsia"/>
+                <w:szCs w:val="21"/>
+              </w:rPr>
+              <w:t>至</w:t>
+            </w:r>
+            <w:r>
+              <w:rPr>
+                <w:rFonts w:hint="eastAsia"/>
+                <w:szCs w:val="21"/>
+              </w:rPr>
+              <w:t>平面。该模块设计时参考了</w:t>
+            </w:r>
+            <w:r>
+              <w:rPr>
+                <w:rFonts w:hint="eastAsia"/>
+                <w:szCs w:val="21"/>
+              </w:rPr>
+              <w:t xml:space="preserve"> Leaf</w:t>
+            </w:r>
+            <w:r>
+              <w:rPr>
+                <w:rFonts w:hint="eastAsia"/>
+                <w:szCs w:val="21"/>
+              </w:rPr>
+              <w:t>l</w:t>
+            </w:r>
+            <w:r>
+              <w:rPr>
+                <w:rFonts w:hint="eastAsia"/>
+                <w:szCs w:val="21"/>
+              </w:rPr>
+              <w:t>et</w:t>
+            </w:r>
+            <w:r>
+              <w:rPr>
+                <w:rFonts w:hint="eastAsia"/>
+                <w:szCs w:val="21"/>
+              </w:rPr>
+              <w:t>.js</w:t>
+            </w:r>
+            <w:r>
+              <w:rPr>
+                <w:sz w:val="24"/>
+                <w:szCs w:val="20"/>
+                <w:vertAlign w:val="superscript"/>
+              </w:rPr>
+              <w:t>[</w:t>
+            </w:r>
+            <w:r>
+              <w:rPr>
+                <w:rFonts w:hint="eastAsia"/>
+                <w:sz w:val="24"/>
+                <w:szCs w:val="20"/>
+                <w:vertAlign w:val="superscript"/>
+              </w:rPr>
+              <w:t>6</w:t>
+            </w:r>
+            <w:r>
+              <w:rPr>
+                <w:sz w:val="24"/>
+                <w:szCs w:val="20"/>
+                <w:vertAlign w:val="superscript"/>
+              </w:rPr>
+              <w:t>]</w:t>
+            </w:r>
             <w:r>
               <w:rPr>
                 <w:rFonts w:hint="eastAsia"/>
@@ -2027,7 +2136,7 @@
                 <w:rFonts w:hint="eastAsia"/>
                 <w:szCs w:val="21"/>
               </w:rPr>
-              <w:t>可以操纵的地理几何对象，是地理信息系统交互、信息交换等功能实现的核心。该模块通过抽象类、继承及接口机制，在保证代码简洁的同时提供优越的可拓展性。</w:t>
+              <w:t>可以操纵的地理几何对象，是地理信息系统交互、信息交换等功能实现的核心。</w:t>
             </w:r>
           </w:p>
           <w:p>
@@ -2110,6 +2219,43 @@
               </w:rPr>
               <w:t>。</w:t>
             </w:r>
+            <w:r>
+              <w:rPr>
+                <w:rFonts w:hint="eastAsia"/>
+                <w:szCs w:val="21"/>
+              </w:rPr>
+              <w:t>计划参照</w:t>
+            </w:r>
+            <w:r>
+              <w:rPr>
+                <w:rFonts w:hint="eastAsia"/>
+                <w:szCs w:val="21"/>
+              </w:rPr>
+              <w:t xml:space="preserve"> </w:t>
+            </w:r>
+            <w:proofErr w:type="spellStart"/>
+            <w:r>
+              <w:rPr>
+                <w:rFonts w:hint="eastAsia"/>
+                <w:szCs w:val="21"/>
+              </w:rPr>
+              <w:t>TopoJSON</w:t>
+            </w:r>
+            <w:proofErr w:type="spellEnd"/>
+            <w:r>
+              <w:rPr>
+                <w:rFonts w:hint="eastAsia"/>
+                <w:szCs w:val="21"/>
+              </w:rPr>
+              <w:t xml:space="preserve"> </w:t>
+            </w:r>
+            <w:r>
+              <w:rPr>
+                <w:rFonts w:hint="eastAsia"/>
+                <w:szCs w:val="21"/>
+              </w:rPr>
+              <w:t>设计并实现该模块。</w:t>
+            </w:r>
           </w:p>
           <w:p>
             <w:pPr>
@@ -2195,17 +2341,29 @@
                 <w:rFonts w:hint="eastAsia"/>
                 <w:szCs w:val="21"/>
               </w:rPr>
-              <w:t xml:space="preserve"> </w:t>
-            </w:r>
-            <w:proofErr w:type="spellStart"/>
-            <w:r>
-              <w:rPr>
-                <w:rFonts w:hint="eastAsia"/>
-                <w:szCs w:val="21"/>
-              </w:rPr>
-              <w:t>LeafLet</w:t>
-            </w:r>
-            <w:proofErr w:type="spellEnd"/>
+              <w:t xml:space="preserve"> Leaf</w:t>
+            </w:r>
+            <w:r>
+              <w:rPr>
+                <w:rFonts w:hint="eastAsia"/>
+                <w:szCs w:val="21"/>
+              </w:rPr>
+              <w:t>l</w:t>
+            </w:r>
+            <w:r>
+              <w:rPr>
+                <w:rFonts w:hint="eastAsia"/>
+                <w:szCs w:val="21"/>
+              </w:rPr>
+              <w:t>et</w:t>
+            </w:r>
+            <w:r>
+              <w:rPr>
+                <w:rFonts w:hint="eastAsia"/>
+                <w:szCs w:val="21"/>
+              </w:rPr>
+              <w:t>.js</w:t>
+            </w:r>
             <w:r>
               <w:rPr>
                 <w:rFonts w:hint="eastAsia"/>
@@ -2342,7 +2500,39 @@
                 <w:rFonts w:hint="eastAsia"/>
                 <w:szCs w:val="21"/>
               </w:rPr>
-              <w:t xml:space="preserve"> Monaco Editor </w:t>
+              <w:t xml:space="preserve"> Monaco Editor</w:t>
+            </w:r>
+            <w:r>
+              <w:rPr>
+                <w:sz w:val="24"/>
+                <w:szCs w:val="20"/>
+                <w:vertAlign w:val="superscript"/>
+              </w:rPr>
+              <w:t>[</w:t>
+            </w:r>
+            <w:r>
+              <w:rPr>
+                <w:rFonts w:hint="eastAsia"/>
+                <w:sz w:val="24"/>
+                <w:szCs w:val="20"/>
+                <w:vertAlign w:val="superscript"/>
+              </w:rPr>
+              <w:t>10</w:t>
+            </w:r>
+            <w:r>
+              <w:rPr>
+                <w:sz w:val="24"/>
+                <w:szCs w:val="20"/>
+                <w:vertAlign w:val="superscript"/>
+              </w:rPr>
+              <w:t>]</w:t>
+            </w:r>
+            <w:r>
+              <w:rPr>
+                <w:rFonts w:hint="eastAsia"/>
+                <w:szCs w:val="21"/>
+              </w:rPr>
+              <w:t xml:space="preserve"> </w:t>
             </w:r>
             <w:r>
               <w:rPr>
@@ -2437,7 +2627,21 @@
                 <w:rFonts w:hint="eastAsia"/>
                 <w:szCs w:val="21"/>
               </w:rPr>
-              <w:t>声明文件即可获得优秀的智能提示。同时，结合</w:t>
+              <w:t>声明文件即可获得</w:t>
+            </w:r>
+            <w:r>
+              <w:rPr>
+                <w:rFonts w:hint="eastAsia"/>
+                <w:szCs w:val="21"/>
+              </w:rPr>
+              <w:t>准确的代码</w:t>
+            </w:r>
+            <w:r>
+              <w:rPr>
+                <w:rFonts w:hint="eastAsia"/>
+                <w:szCs w:val="21"/>
+              </w:rPr>
+              <w:t>智能提示。同时，结合</w:t>
             </w:r>
             <w:r>
               <w:rPr>
@@ -2515,7 +2719,7 @@
                 <w:rFonts w:hint="eastAsia"/>
                 <w:szCs w:val="21"/>
               </w:rPr>
-              <w:t>此之上拓展出数据源、数据流、输出数据、及其他各种节点。再设计实现树状数据流数据结构，用以描述数据的流动方向及对各种方法的调用关系。该部分的设计可以参考抽象语法树，一种常见于编译器中的数据结构，主要用于对纯文本编程字节流进行符合编程语言语意规则的解析与标注。附带的，还应当实现脚本生成器，将抽象的数据流生成为可以直接运行的程序。我们将数据流图转换为可运行程序的过程称为“数据流图的前向编译”，与之对应的还会有将程序还原为节点图的“反向编译”，但是考虑到实现的难度（需要对</w:t>
+              <w:t>此之上拓展出数据源、数据流、输出数据、及其他各种节点。再设计实现树状数据流数据结构，用以描述数据的流动方向及对各种方法的调用关系。该部分的设计可以参考抽象语法树，一种常见于编译器中的数据结构，主要用于对纯文本编程字节流进行符合编程语言语意规则的解析与标注。还应当实现脚本生成器，将抽象的数据流生成为可以直接运行的程序。我们将数据流图转换为可运行程序的过程称为“数据流图的前向编译”，与之对应的还会有将程序还原为节点图的“反向编译”，但是考虑到实现的难度（需要对</w:t>
             </w:r>
             <w:r>
               <w:rPr>
@@ -2584,7 +2788,21 @@
                 <w:rFonts w:hint="eastAsia"/>
                 <w:szCs w:val="21"/>
               </w:rPr>
-              <w:t>整合与集成：将上述所有内容集成到一个网站中</w:t>
+              <w:t>整合与集成：将上述所有内容集成到一个网站</w:t>
+            </w:r>
+            <w:r>
+              <w:rPr>
+                <w:rFonts w:hint="eastAsia"/>
+                <w:szCs w:val="21"/>
+              </w:rPr>
+              <w:t>（系统）</w:t>
+            </w:r>
+            <w:r>
+              <w:rPr>
+                <w:rFonts w:hint="eastAsia"/>
+                <w:szCs w:val="21"/>
+              </w:rPr>
+              <w:t>中</w:t>
             </w:r>
             <w:r>
               <w:rPr>
@@ -2693,7 +2911,14 @@
                 <w:rFonts w:hint="eastAsia"/>
                 <w:szCs w:val="21"/>
               </w:rPr>
-              <w:t>租住获取，矢量示例数据将从其他开源数据网站中获取。</w:t>
+              <w:t>组织</w:t>
+            </w:r>
+            <w:r>
+              <w:rPr>
+                <w:rFonts w:hint="eastAsia"/>
+                <w:szCs w:val="21"/>
+              </w:rPr>
+              <w:t>获取，矢量示例数据将从其他开源数据网站中获取。</w:t>
             </w:r>
           </w:p>
           <w:p>
@@ -2747,7 +2972,21 @@
                 <w:rFonts w:hint="eastAsia"/>
                 <w:szCs w:val="21"/>
               </w:rPr>
-              <w:t>库，其他使用到的开源软件都会在文章末尾予以说明。</w:t>
+              <w:t>库，其他使用到的开源软件都会在</w:t>
+            </w:r>
+            <w:r>
+              <w:rPr>
+                <w:rFonts w:hint="eastAsia"/>
+                <w:szCs w:val="21"/>
+              </w:rPr>
+              <w:t>项目中注明</w:t>
+            </w:r>
+            <w:r>
+              <w:rPr>
+                <w:rFonts w:hint="eastAsia"/>
+                <w:szCs w:val="21"/>
+              </w:rPr>
+              <w:t>。</w:t>
             </w:r>
           </w:p>
           <w:p>
@@ -2776,7 +3015,21 @@
                 <w:rFonts w:hint="eastAsia"/>
                 <w:szCs w:val="21"/>
               </w:rPr>
-              <w:t>会针对矢量数据、栅格数据、网络数据分别实现若干较为基础的算法，而后，会根据已有的这些算法接口编写更为复杂的空间分析脚本</w:t>
+              <w:t>会针对矢量数据、栅格数据、网络数据分别实现若干较为基础的算法，而后，</w:t>
+            </w:r>
+            <w:r>
+              <w:rPr>
+                <w:rFonts w:hint="eastAsia"/>
+                <w:szCs w:val="21"/>
+              </w:rPr>
+              <w:t>用户可以调用</w:t>
+            </w:r>
+            <w:r>
+              <w:rPr>
+                <w:rFonts w:hint="eastAsia"/>
+                <w:szCs w:val="21"/>
+              </w:rPr>
+              <w:t>这些算法接口编写更为复杂的空间分析脚本</w:t>
             </w:r>
             <w:r>
               <w:rPr>
@@ -2997,7 +3250,35 @@
                 <w:rFonts w:hint="eastAsia"/>
                 <w:szCs w:val="21"/>
               </w:rPr>
-              <w:t>级别的数据并行计算设施，它使用网络接口对外提供服务，并且用户可以在一个基于网络的交互式编程环境中快速构建算法原型并查看运行结果。</w:t>
+              <w:t>级别的数据并行计算设施，它使用网络接口</w:t>
+            </w:r>
+            <w:r>
+              <w:rPr>
+                <w:rFonts w:hint="eastAsia"/>
+                <w:szCs w:val="21"/>
+              </w:rPr>
+              <w:t>（</w:t>
+            </w:r>
+            <w:r>
+              <w:rPr>
+                <w:rFonts w:hint="eastAsia"/>
+                <w:szCs w:val="21"/>
+              </w:rPr>
+              <w:t xml:space="preserve"> REST API </w:t>
+            </w:r>
+            <w:r>
+              <w:rPr>
+                <w:rFonts w:hint="eastAsia"/>
+                <w:szCs w:val="21"/>
+              </w:rPr>
+              <w:t>）</w:t>
+            </w:r>
+            <w:r>
+              <w:rPr>
+                <w:rFonts w:hint="eastAsia"/>
+                <w:szCs w:val="21"/>
+              </w:rPr>
+              <w:t>对外提供服务，并且用户可以在一个基于网络的交互式编程环境中快速构建算法原型并查看运行结果。</w:t>
             </w:r>
             <w:proofErr w:type="gramStart"/>
             <w:r>
@@ -3191,7 +3472,7 @@
                 <w:rFonts w:hint="eastAsia"/>
                 <w:szCs w:val="21"/>
               </w:rPr>
-              <w:t>的格网数据，有别于传统的“数据立方体”系统，地球引擎不会对数据进行重采样而是保留原有的投影、分辨率及比特深度。为了在用户进行在线脚本编写时，快速显示影像数据，系统需要提前构建多分辨率尺度的影像金字塔，该影像金字塔是在原始数据的基础上以二为底数进行降采样得到。（对于离散值，如分类标签数据等，系统会使用最小、模式、最大或固定采样之一进行采样。）这样加载了低分辨率的区域图像用于快速显示的同时，更高精度金字塔层级的影像数据也就得以被筛选并合理加载出来。</w:t>
+              <w:t>的格网数据，有别于传统的“数据立方体”系统，地球引擎不会对数据进行重采样而是保留原有的投影、分辨率及比特深度。为了在用户进行在线脚本编写时，快速显示影像数据，系统需要提前构建多分辨率尺度的影像金字塔，该影像金字塔是在原始数据的基础上以二为底数进行降采样得到。（对于离散值，如分类标签数据等，系统会使用最小、最大或固定采样之一进行采样。）这样加载了低分辨率的区域图像用于快速显示的同时，更高精度金字塔层级的影像数据也就得以被筛选并合理加载出来。</w:t>
             </w:r>
           </w:p>
           <w:p>
@@ -3640,7 +3921,23 @@
                 <w:rFonts w:hint="eastAsia"/>
                 <w:szCs w:val="21"/>
               </w:rPr>
-              <w:t>），图中每一个节点表示一种数据处理函数或数据输入函数（用键值对来表示）。本质上，这是一种纯函数式的编程环境，针对这种特性，谷歌地球引擎也做了许多优化，如透明引用</w:t>
+              <w:t>），图中每一个节点表示一种数据处理函数或数据输入函数（用键值对来表示）。本质上，这是一种纯函数式的编程环境，针对这种特性，</w:t>
+            </w:r>
+            <w:proofErr w:type="gramStart"/>
+            <w:r>
+              <w:rPr>
+                <w:rFonts w:hint="eastAsia"/>
+                <w:szCs w:val="21"/>
+              </w:rPr>
+              <w:t>谷歌地球</w:t>
+            </w:r>
+            <w:proofErr w:type="gramEnd"/>
+            <w:r>
+              <w:rPr>
+                <w:rFonts w:hint="eastAsia"/>
+                <w:szCs w:val="21"/>
+              </w:rPr>
+              <w:t>引擎也做了许多优化，如透明引用</w:t>
             </w:r>
             <w:proofErr w:type="gramStart"/>
             <w:r>
@@ -3755,7 +4052,6 @@
                 <w:szCs w:val="21"/>
               </w:rPr>
             </w:pPr>
-            <w:proofErr w:type="gramStart"/>
             <w:r>
               <w:rPr>
                 <w:rFonts w:hint="eastAsia"/>
@@ -3763,9 +4059,8 @@
                 <w:bCs/>
                 <w:szCs w:val="21"/>
               </w:rPr>
-              <w:t>懒</w:t>
-            </w:r>
-            <w:proofErr w:type="gramEnd"/>
+              <w:t>惰性求值</w:t>
+            </w:r>
             <w:r>
               <w:rPr>
                 <w:rFonts w:hint="eastAsia"/>
@@ -3773,32 +4068,23 @@
                 <w:bCs/>
                 <w:szCs w:val="21"/>
               </w:rPr>
-              <w:t>计算模型</w:t>
-            </w:r>
-            <w:r>
-              <w:rPr>
-                <w:rFonts w:hint="eastAsia"/>
+              <w:t>（</w:t>
+            </w:r>
+            <w:r>
+              <w:rPr>
                 <w:b/>
                 <w:bCs/>
                 <w:szCs w:val="21"/>
               </w:rPr>
-              <w:t>（</w:t>
-            </w:r>
-            <w:r>
-              <w:rPr>
+              <w:t>lazy computation model</w:t>
+            </w:r>
+            <w:r>
+              <w:rPr>
+                <w:rFonts w:hint="eastAsia"/>
                 <w:b/>
                 <w:bCs/>
                 <w:szCs w:val="21"/>
               </w:rPr>
-              <w:t>lazy computation model</w:t>
-            </w:r>
-            <w:r>
-              <w:rPr>
-                <w:rFonts w:hint="eastAsia"/>
-                <w:b/>
-                <w:bCs/>
-                <w:szCs w:val="21"/>
-              </w:rPr>
               <w:t>）</w:t>
             </w:r>
             <w:r>
@@ -3806,7 +4092,7 @@
                 <w:rFonts w:hint="eastAsia"/>
                 <w:szCs w:val="21"/>
               </w:rPr>
-              <w:t>：为了实现快速、交互式、可缩放的空间数据分析，谷歌地球引擎使用</w:t>
+              <w:t>：为了实现快速、交互式、可缩放的空间数据分析，</w:t>
             </w:r>
             <w:proofErr w:type="gramStart"/>
             <w:r>
@@ -3814,7 +4100,7 @@
                 <w:rFonts w:hint="eastAsia"/>
                 <w:szCs w:val="21"/>
               </w:rPr>
-              <w:t>懒</w:t>
+              <w:t>谷歌地球</w:t>
             </w:r>
             <w:proofErr w:type="gramEnd"/>
             <w:r>
@@ -3822,7 +4108,21 @@
                 <w:rFonts w:hint="eastAsia"/>
                 <w:szCs w:val="21"/>
               </w:rPr>
-              <w:t>计算模型，即仅加载并计算当前区域的数据。通过检测用户地图缩放等级、投影状况、视窗位置等参数，谷歌地球引擎能动态调整计算的详尽</w:t>
+              <w:t>引擎使用</w:t>
+            </w:r>
+            <w:r>
+              <w:rPr>
+                <w:rFonts w:hint="eastAsia"/>
+                <w:szCs w:val="21"/>
+              </w:rPr>
+              <w:t>惰性求值</w:t>
+            </w:r>
+            <w:r>
+              <w:rPr>
+                <w:rFonts w:hint="eastAsia"/>
+                <w:szCs w:val="21"/>
+              </w:rPr>
+              <w:t>模型，即仅加载并计算当前区域的数据。通过检测用户地图缩放等级、投影状况、视窗位置等参数，谷歌地球引擎能动态调整计算的详尽</w:t>
             </w:r>
             <w:r>
               <w:rPr>
@@ -9210,7 +9510,30 @@
                 <w:rFonts w:hint="eastAsia"/>
                 <w:szCs w:val="21"/>
               </w:rPr>
-              <w:t>成熟的是地图显示服务软件，如谷歌地图、百度地图及</w:t>
+              <w:t>成熟的是地图显示服务软件，</w:t>
+            </w:r>
+            <w:proofErr w:type="gramStart"/>
+            <w:r>
+              <w:rPr>
+                <w:rFonts w:hint="eastAsia"/>
+                <w:szCs w:val="21"/>
+              </w:rPr>
+              <w:t>如谷歌地图</w:t>
+            </w:r>
+            <w:proofErr w:type="gramEnd"/>
+            <w:r>
+              <w:rPr>
+                <w:rFonts w:hint="eastAsia"/>
+                <w:szCs w:val="21"/>
+              </w:rPr>
+              <w:t>、百度地图及</w:t>
+            </w:r>
+            <w:r>
+              <w:rPr>
+                <w:rFonts w:hint="eastAsia"/>
+                <w:szCs w:val="21"/>
+              </w:rPr>
+              <w:t xml:space="preserve"> </w:t>
             </w:r>
             <w:r>
               <w:rPr>
@@ -9218,6 +9541,13 @@
                 <w:szCs w:val="21"/>
               </w:rPr>
               <w:t>Leaflet.js</w:t>
+            </w:r>
+            <w:r>
+              <w:rPr>
+                <w:rFonts w:hint="eastAsia"/>
+                <w:szCs w:val="21"/>
+              </w:rPr>
+              <w:t xml:space="preserve"> </w:t>
             </w:r>
             <w:r>
               <w:rPr>
@@ -9459,7 +9789,51 @@
                 <w:rFonts w:hint="eastAsia"/>
                 <w:szCs w:val="21"/>
               </w:rPr>
-              <w:t>语言编写处理脚本。该平台会预先将客户端软件包导入代码开发环境，用户根据文档网站中给出的接口函数名编写数据处理代码。然而，该平台并不提供代码智能提示、自动补全等特性，用户只能依靠查阅文档拼写出完整的函数名，开发体验一般。另外，对于非专业用户，函数式编程</w:t>
+              <w:t>语言编写处理脚本。该平台会预先将客户端软件包导入代码开发环境，用户根据文档网站中给出的接口函数名编写数据处理代码。然而，该平台并不提供代码智能提示、自动补全</w:t>
+            </w:r>
+            <w:r>
+              <w:rPr>
+                <w:rFonts w:hint="eastAsia"/>
+                <w:szCs w:val="21"/>
+              </w:rPr>
+              <w:t>、</w:t>
+            </w:r>
+            <w:proofErr w:type="gramStart"/>
+            <w:r>
+              <w:rPr>
+                <w:rFonts w:hint="eastAsia"/>
+                <w:szCs w:val="21"/>
+              </w:rPr>
+              <w:t>代码标红</w:t>
+            </w:r>
+            <w:r>
+              <w:rPr>
+                <w:rFonts w:hint="eastAsia"/>
+                <w:szCs w:val="21"/>
+              </w:rPr>
+              <w:t>等</w:t>
+            </w:r>
+            <w:proofErr w:type="gramEnd"/>
+            <w:r>
+              <w:rPr>
+                <w:rFonts w:hint="eastAsia"/>
+                <w:szCs w:val="21"/>
+              </w:rPr>
+              <w:t>特性，用户只能依靠查阅文档拼写出完整的函数名，</w:t>
+            </w:r>
+            <w:r>
+              <w:rPr>
+                <w:rFonts w:hint="eastAsia"/>
+                <w:szCs w:val="21"/>
+              </w:rPr>
+              <w:t>由于没有静态类型检查，代码出错也只能在运行后才能发现</w:t>
+            </w:r>
+            <w:r>
+              <w:rPr>
+                <w:rFonts w:hint="eastAsia"/>
+                <w:szCs w:val="21"/>
+              </w:rPr>
+              <w:t>。另外，对于非专业用户，函数式编程</w:t>
             </w:r>
             <w:r>
               <w:rPr>
@@ -15265,10 +15639,6 @@
 </file>
 
 <file path=customXml/item1.xml><?xml version="1.0" encoding="utf-8"?>
-<b:Sources xmlns:b="http://schemas.openxmlformats.org/officeDocument/2006/bibliography" xmlns="http://schemas.openxmlformats.org/officeDocument/2006/bibliography" SelectedStyle="\APASixthEditionOfficeOnline.xsl" StyleName="APA" Version="6"/>
-</file>
-
-<file path=customXml/item2.xml><?xml version="1.0" encoding="utf-8"?>
 <s:customData xmlns="http://www.wps.cn/officeDocument/2013/wpsCustomData" xmlns:s="http://www.wps.cn/officeDocument/2013/wpsCustomData">
   <customSectProps>
     <customSectPr/>
@@ -15281,18 +15651,22 @@
 </s:customData>
 </file>
 
+<file path=customXml/item2.xml><?xml version="1.0" encoding="utf-8"?>
+<b:Sources xmlns:b="http://schemas.openxmlformats.org/officeDocument/2006/bibliography" xmlns="http://schemas.openxmlformats.org/officeDocument/2006/bibliography" SelectedStyle="\APASixthEditionOfficeOnline.xsl" StyleName="APA" Version="6"/>
+</file>
+
 <file path=customXml/itemProps1.xml><?xml version="1.0" encoding="utf-8"?>
+<ds:datastoreItem xmlns:ds="http://schemas.openxmlformats.org/officeDocument/2006/customXml" ds:itemID="{B1977F7D-205B-4081-913C-38D41E755F92}">
+  <ds:schemaRefs>
+    <ds:schemaRef ds:uri="http://www.wps.cn/officeDocument/2013/wpsCustomData"/>
+  </ds:schemaRefs>
+</ds:datastoreItem>
+</file>
+
+<file path=customXml/itemProps2.xml><?xml version="1.0" encoding="utf-8"?>
 <ds:datastoreItem xmlns:ds="http://schemas.openxmlformats.org/officeDocument/2006/customXml" ds:itemID="{DFF063AA-2528-4110-A6C3-DB2E3F7EAB85}">
   <ds:schemaRefs>
     <ds:schemaRef ds:uri="http://schemas.openxmlformats.org/officeDocument/2006/bibliography"/>
   </ds:schemaRefs>
 </ds:datastoreItem>
-</file>
-
-<file path=customXml/itemProps2.xml><?xml version="1.0" encoding="utf-8"?>
-<ds:datastoreItem xmlns:ds="http://schemas.openxmlformats.org/officeDocument/2006/customXml" ds:itemID="{B1977F7D-205B-4081-913C-38D41E755F92}">
-  <ds:schemaRefs>
-    <ds:schemaRef ds:uri="http://www.wps.cn/officeDocument/2013/wpsCustomData"/>
-  </ds:schemaRefs>
-</ds:datastoreItem>
 </file>
</xml_diff>